<commit_message>
Add default new game size, finish docs
</commit_message>
<xml_diff>
--- a/t8hgxr-15-elso/t8hgxr-1-dok.docx
+++ b/t8hgxr-15-elso/t8hgxr-1-dok.docx
@@ -194,19 +194,2309 @@
           <w:sz w:val="28"/>
           <w:szCs w:val="28"/>
         </w:rPr>
-        <w:t xml:space="preserve"> mezőből álló tábla, amelyen rejtett aknákat helyezünk el. A többi mező szintén elrejtve tárolják, hogy a velük szomszédos 8 mezőn hány akna helyezkedik el. A játékosok felváltva léphetnek. Egy mező felfedjük annak tartalmát. Ha az akna, a játékos veszített. Amennyiben a mező nullát rejt, akkor a vele szomszédos mezők is automatikusan felfedésre kerülnek (és ha a szomszédos is nulla, akkor annak a szomszédai is, és így tovább). A játék addig tart, amíg valamelyik játékos aknára nem lép, vagy fel nem fedték az összes nem akna mezőt (ekkor döntetlen lesz a játék). A program biztosítson lehetőséget új játék kezdésére a pályaméret megadásával (6 × 6, 10 × 10, 16 × 16), valamint játék mentésére és betöltésére. Ismerje fel, ha vége a játéknak, és jelenítse meg, melyik játékos győzött (ha nem döntetlen).</w:t>
-      </w:r>
-    </w:p>
-    <w:p>
-      <w:pPr>
-        <w:rPr>
-          <w:sz w:val="28"/>
-          <w:szCs w:val="28"/>
-        </w:rPr>
-      </w:pPr>
-    </w:p>
-    <w:p>
-      <w:pPr>
+        <w:t xml:space="preserve"> mezőből álló tábla, amelyen rejtett aknákat helyezünk el. A többi mező</w:t>
+      </w:r>
+      <w:r>
+        <w:rPr>
+          <w:sz w:val="28"/>
+          <w:szCs w:val="28"/>
+        </w:rPr>
+        <w:t>t</w:t>
+      </w:r>
+      <w:r>
+        <w:rPr>
+          <w:sz w:val="28"/>
+          <w:szCs w:val="28"/>
+        </w:rPr>
+        <w:t xml:space="preserve"> szintén elrejtve tárolják, hogy a velük szomszédos 8 mezőn hány akna helyezkedik el. A játékosok felváltva léphetnek. Egy mező felfedjük annak tartalmát. Ha az akna, a játékos veszített. Amennyiben a mező nullát rejt, akkor a vele szomszédos mezők is automatikusan felfedésre kerülnek (és ha a szomszédos is nulla, akkor annak a szomszédai is, és így tovább). A játék addig tart, amíg valamelyik játékos aknára nem lép, vagy fel nem fedték az összes nem akna mezőt (ekkor döntetlen lesz a játék). A program biztosítson lehetőséget új játék kezdésére a pályaméret megadásával (6 × 6, 10 × 10, 16 × 16), valamint játék mentésére és betöltésére. Ismerje fel, ha vége a játéknak, és jelenítse meg, melyik játékos győzött (ha nem döntetlen).</w:t>
+      </w:r>
+    </w:p>
+    <w:p>
+      <w:pPr>
+        <w:rPr>
+          <w:b/>
+          <w:bCs/>
+          <w:sz w:val="28"/>
+          <w:szCs w:val="28"/>
+        </w:rPr>
+      </w:pPr>
+      <w:r>
+        <w:rPr>
+          <w:b/>
+          <w:bCs/>
+          <w:sz w:val="28"/>
+          <w:szCs w:val="28"/>
+        </w:rPr>
+        <w:t>Elemzés:</w:t>
+      </w:r>
+    </w:p>
+    <w:p>
+      <w:pPr>
+        <w:pStyle w:val="Listaszerbekezds"/>
+        <w:numPr>
+          <w:ilvl w:val="0"/>
+          <w:numId w:val="3"/>
+        </w:numPr>
+        <w:rPr>
+          <w:sz w:val="28"/>
+          <w:szCs w:val="28"/>
+        </w:rPr>
+      </w:pPr>
+      <w:r>
+        <w:rPr>
+          <w:sz w:val="28"/>
+          <w:szCs w:val="28"/>
+        </w:rPr>
+        <w:t xml:space="preserve"> A játékot három táblamérettel játszhatjuk: kicsi (6x6), közepes (10x10), nagy (16x16). Program indulásakor nincs tábla. A tábla akkor generálódik, amikor új játékot indítunk.</w:t>
+      </w:r>
+    </w:p>
+    <w:p>
+      <w:pPr>
+        <w:pStyle w:val="Listaszerbekezds"/>
+        <w:numPr>
+          <w:ilvl w:val="0"/>
+          <w:numId w:val="3"/>
+        </w:numPr>
+        <w:rPr>
+          <w:sz w:val="28"/>
+          <w:szCs w:val="28"/>
+        </w:rPr>
+      </w:pPr>
+      <w:r>
+        <w:rPr>
+          <w:sz w:val="28"/>
+          <w:szCs w:val="28"/>
+        </w:rPr>
+        <w:t>A feladatot egyablakos asztali alkalmazásként Windows Forms grafikus felülettel</w:t>
+      </w:r>
+      <w:r>
+        <w:rPr>
+          <w:sz w:val="28"/>
+          <w:szCs w:val="28"/>
+        </w:rPr>
+        <w:t xml:space="preserve"> valósítjuk meg</w:t>
+      </w:r>
+    </w:p>
+    <w:p>
+      <w:pPr>
+        <w:pStyle w:val="Listaszerbekezds"/>
+        <w:numPr>
+          <w:ilvl w:val="0"/>
+          <w:numId w:val="3"/>
+        </w:numPr>
+        <w:rPr>
+          <w:sz w:val="28"/>
+          <w:szCs w:val="28"/>
+        </w:rPr>
+      </w:pPr>
+      <w:r>
+        <w:rPr>
+          <w:sz w:val="28"/>
+          <w:szCs w:val="28"/>
+        </w:rPr>
+        <w:t>Az ablakban elhelyezünk egy menüt a következő menüpont</w:t>
+      </w:r>
+      <w:r>
+        <w:rPr>
+          <w:sz w:val="28"/>
+          <w:szCs w:val="28"/>
+        </w:rPr>
+        <w:t>tal</w:t>
+      </w:r>
+      <w:r>
+        <w:rPr>
+          <w:sz w:val="28"/>
+          <w:szCs w:val="28"/>
+        </w:rPr>
+        <w:t>: File (Új játék</w:t>
+      </w:r>
+      <w:r>
+        <w:rPr>
+          <w:sz w:val="28"/>
+          <w:szCs w:val="28"/>
+        </w:rPr>
+        <w:t xml:space="preserve">, </w:t>
+      </w:r>
+      <w:r>
+        <w:rPr>
+          <w:sz w:val="28"/>
+          <w:szCs w:val="28"/>
+        </w:rPr>
+        <w:t>Játék betöltése, Játék mentése</w:t>
+      </w:r>
+    </w:p>
+    <w:p>
+      <w:pPr>
+        <w:pStyle w:val="Listaszerbekezds"/>
+        <w:rPr>
+          <w:sz w:val="28"/>
+          <w:szCs w:val="28"/>
+          <w:lang w:val="hu-HU"/>
+        </w:rPr>
+      </w:pPr>
+      <w:r>
+        <w:rPr>
+          <w:sz w:val="28"/>
+          <w:szCs w:val="28"/>
+        </w:rPr>
+        <w:t>Az ablak alján megjelenítünk egy státuszsort, amely  jelzi, hogy ki van a</w:t>
+      </w:r>
+      <w:r>
+        <w:rPr>
+          <w:sz w:val="28"/>
+          <w:szCs w:val="28"/>
+        </w:rPr>
+        <w:t xml:space="preserve"> </w:t>
+      </w:r>
+      <w:r>
+        <w:rPr>
+          <w:sz w:val="28"/>
+          <w:szCs w:val="28"/>
+          <w:lang w:val="hu-HU"/>
+        </w:rPr>
+        <w:t>soron</w:t>
+      </w:r>
+    </w:p>
+    <w:p>
+      <w:pPr>
+        <w:pStyle w:val="Listaszerbekezds"/>
+        <w:numPr>
+          <w:ilvl w:val="0"/>
+          <w:numId w:val="3"/>
+        </w:numPr>
+        <w:rPr>
+          <w:sz w:val="28"/>
+          <w:szCs w:val="28"/>
+          <w:lang w:val="hu-HU"/>
+        </w:rPr>
+      </w:pPr>
+      <w:r>
+        <w:rPr>
+          <w:sz w:val="28"/>
+          <w:szCs w:val="28"/>
+          <w:lang w:val="hu-HU"/>
+        </w:rPr>
+        <w:t>Új játék indításakor megjelenik egy dialógusablak, melyel beállíthatjuk a kívánt pályaméretet. Ekkor megjelenik a táblának megfele</w:t>
+      </w:r>
+      <w:r>
+        <w:rPr>
+          <w:sz w:val="28"/>
+          <w:szCs w:val="28"/>
+          <w:lang w:val="hu-HU"/>
+        </w:rPr>
+        <w:t>l</w:t>
+      </w:r>
+      <w:r>
+        <w:rPr>
+          <w:sz w:val="28"/>
+          <w:szCs w:val="28"/>
+          <w:lang w:val="hu-HU"/>
+        </w:rPr>
+        <w:t>ő gombrács.</w:t>
+      </w:r>
+    </w:p>
+    <w:p>
+      <w:pPr>
+        <w:pStyle w:val="Listaszerbekezds"/>
+        <w:numPr>
+          <w:ilvl w:val="0"/>
+          <w:numId w:val="3"/>
+        </w:numPr>
+        <w:rPr>
+          <w:sz w:val="28"/>
+          <w:szCs w:val="28"/>
+          <w:lang w:val="hu-HU"/>
+        </w:rPr>
+      </w:pPr>
+      <w:r>
+        <w:rPr>
+          <w:sz w:val="28"/>
+          <w:szCs w:val="28"/>
+        </w:rPr>
+        <w:t xml:space="preserve"> </w:t>
+      </w:r>
+      <w:r>
+        <w:rPr>
+          <w:sz w:val="28"/>
+          <w:szCs w:val="28"/>
+        </w:rPr>
+        <w:t>A játéktábla a beállítot játék mérettel megegyező számú nyomógomból áll, melyeket rácsba rendezünk el. A nyomógomb</w:t>
+      </w:r>
+      <w:r>
+        <w:t xml:space="preserve"> </w:t>
+      </w:r>
+      <w:r>
+        <w:rPr>
+          <w:sz w:val="28"/>
+          <w:szCs w:val="28"/>
+        </w:rPr>
+        <w:t>egérkattintás hatására</w:t>
+      </w:r>
+      <w:r>
+        <w:rPr>
+          <w:sz w:val="28"/>
+          <w:szCs w:val="28"/>
+        </w:rPr>
+        <w:t xml:space="preserve"> </w:t>
+      </w:r>
+      <w:r>
+        <w:rPr>
+          <w:sz w:val="28"/>
+          <w:szCs w:val="28"/>
+        </w:rPr>
+        <w:t xml:space="preserve">a feladatban leírtaknak megfelelően fed fel mezőt/mezőket, majd a </w:t>
+      </w:r>
+      <w:r>
+        <w:rPr>
+          <w:sz w:val="28"/>
+          <w:szCs w:val="28"/>
+        </w:rPr>
+        <w:lastRenderedPageBreak/>
+        <w:t>következő játékosra vált.</w:t>
+      </w:r>
+      <w:r>
+        <w:rPr>
+          <w:sz w:val="28"/>
+          <w:szCs w:val="28"/>
+        </w:rPr>
+        <w:t xml:space="preserve"> Csak azokra a mezőkre lehet nyomni, melyek fedettek.</w:t>
+      </w:r>
+    </w:p>
+    <w:p>
+      <w:pPr>
+        <w:pStyle w:val="Listaszerbekezds"/>
+        <w:numPr>
+          <w:ilvl w:val="0"/>
+          <w:numId w:val="3"/>
+        </w:numPr>
+        <w:rPr>
+          <w:sz w:val="28"/>
+          <w:szCs w:val="28"/>
+          <w:lang w:val="hu-HU"/>
+        </w:rPr>
+      </w:pPr>
+      <w:r>
+        <w:rPr>
+          <w:sz w:val="28"/>
+          <w:szCs w:val="28"/>
+        </w:rPr>
+        <w:t>Ha egy aknát tartalmazó mezőre lépünk</w:t>
+      </w:r>
+      <w:r>
+        <w:rPr>
+          <w:sz w:val="28"/>
+          <w:szCs w:val="28"/>
+        </w:rPr>
+        <w:t>,</w:t>
+      </w:r>
+      <w:r>
+        <w:rPr>
+          <w:sz w:val="28"/>
+          <w:szCs w:val="28"/>
+        </w:rPr>
+        <w:t xml:space="preserve"> akkor soron lévő játékos veszített, és a játéknak vége.</w:t>
+      </w:r>
+      <w:r>
+        <w:rPr>
+          <w:sz w:val="28"/>
+          <w:szCs w:val="28"/>
+        </w:rPr>
+        <w:t xml:space="preserve"> </w:t>
+      </w:r>
+      <w:r>
+        <w:rPr>
+          <w:sz w:val="28"/>
+          <w:szCs w:val="28"/>
+        </w:rPr>
+        <w:t xml:space="preserve">Ha </w:t>
+      </w:r>
+      <w:r>
+        <w:rPr>
+          <w:sz w:val="28"/>
+          <w:szCs w:val="28"/>
+        </w:rPr>
+        <w:t>már nincs akna nélküli mező</w:t>
+      </w:r>
+      <w:r>
+        <w:rPr>
+          <w:sz w:val="28"/>
+          <w:szCs w:val="28"/>
+        </w:rPr>
+        <w:t xml:space="preserve">, </w:t>
+      </w:r>
+      <w:r>
+        <w:rPr>
+          <w:sz w:val="28"/>
+          <w:szCs w:val="28"/>
+        </w:rPr>
+        <w:t>a játék döntetlennel véget ér. Az összes aknát tartalmazó mező felfedődik.</w:t>
+      </w:r>
+    </w:p>
+    <w:p>
+      <w:pPr>
+        <w:pStyle w:val="Listaszerbekezds"/>
+        <w:rPr>
+          <w:sz w:val="28"/>
+          <w:szCs w:val="28"/>
+        </w:rPr>
+      </w:pPr>
+      <w:r>
+        <w:rPr>
+          <w:sz w:val="28"/>
+          <w:szCs w:val="28"/>
+        </w:rPr>
+        <w:t>Ilyenkor nem váltunk át a következő játékosra. Megjelenik egy dialógusablak</w:t>
+      </w:r>
+      <w:r>
+        <w:rPr>
+          <w:sz w:val="28"/>
+          <w:szCs w:val="28"/>
+        </w:rPr>
+        <w:t xml:space="preserve"> mely kiírja, hogy döntetlen-e játék, vagy </w:t>
+      </w:r>
+      <w:r>
+        <w:rPr>
+          <w:sz w:val="28"/>
+          <w:szCs w:val="28"/>
+        </w:rPr>
+        <w:t xml:space="preserve">azt, </w:t>
+      </w:r>
+      <w:r>
+        <w:rPr>
+          <w:sz w:val="28"/>
+          <w:szCs w:val="28"/>
+        </w:rPr>
+        <w:t>hogy ki nyert.</w:t>
+      </w:r>
+    </w:p>
+    <w:p>
+      <w:pPr>
+        <w:pStyle w:val="Listaszerbekezds"/>
+        <w:numPr>
+          <w:ilvl w:val="0"/>
+          <w:numId w:val="3"/>
+        </w:numPr>
+        <w:rPr>
+          <w:sz w:val="28"/>
+          <w:szCs w:val="28"/>
+          <w:lang w:val="hu-HU"/>
+        </w:rPr>
+      </w:pPr>
+      <w:r>
+        <w:rPr>
+          <w:sz w:val="28"/>
+          <w:szCs w:val="28"/>
+          <w:lang w:val="hu-HU"/>
+        </w:rPr>
+        <w:t>Játékot tudunk menteni és betölteni. Ilyen esetben az alapértelmezett Windows fájl mentés vagy megnyitás dialógusablak jelenik meg, melyben a felhasználó adja mentett fájl nevét</w:t>
+      </w:r>
+      <w:r>
+        <w:rPr>
+          <w:sz w:val="28"/>
+          <w:szCs w:val="28"/>
+          <w:lang w:val="hu-HU"/>
+        </w:rPr>
+        <w:t>.</w:t>
+      </w:r>
+    </w:p>
+    <w:p>
+      <w:pPr>
+        <w:pStyle w:val="Listaszerbekezds"/>
+        <w:numPr>
+          <w:ilvl w:val="0"/>
+          <w:numId w:val="3"/>
+        </w:numPr>
+        <w:rPr>
+          <w:sz w:val="28"/>
+          <w:szCs w:val="28"/>
+          <w:lang w:val="hu-HU"/>
+        </w:rPr>
+      </w:pPr>
+      <w:r>
+        <w:rPr>
+          <w:sz w:val="28"/>
+          <w:szCs w:val="28"/>
+          <w:lang w:val="hu-HU"/>
+        </w:rPr>
+        <w:t>Felhasználói esetek a követekező ábrán láthatóak:</w:t>
+      </w:r>
+    </w:p>
+    <w:p>
+      <w:pPr>
+        <w:pStyle w:val="Listaszerbekezds"/>
+        <w:rPr>
+          <w:sz w:val="28"/>
+          <w:szCs w:val="28"/>
+          <w:lang w:val="hu-HU"/>
+        </w:rPr>
+      </w:pPr>
+    </w:p>
+    <w:p>
+      <w:pPr>
+        <w:pStyle w:val="Listaszerbekezds"/>
+        <w:rPr>
+          <w:sz w:val="28"/>
+          <w:szCs w:val="28"/>
+          <w:lang w:val="hu-HU"/>
+        </w:rPr>
+      </w:pPr>
+      <w:r>
+        <w:rPr>
+          <w:noProof/>
+          <w:sz w:val="28"/>
+          <w:szCs w:val="28"/>
+          <w:lang w:val="hu-HU"/>
+        </w:rPr>
+        <w:drawing>
+          <wp:anchor distT="0" distB="0" distL="114300" distR="114300" simplePos="0" relativeHeight="251658240" behindDoc="0" locked="0" layoutInCell="1" allowOverlap="1" wp14:anchorId="452B4284" wp14:editId="72EC73C9">
+            <wp:simplePos x="0" y="0"/>
+            <wp:positionH relativeFrom="column">
+              <wp:posOffset>509905</wp:posOffset>
+            </wp:positionH>
+            <wp:positionV relativeFrom="paragraph">
+              <wp:posOffset>109855</wp:posOffset>
+            </wp:positionV>
+            <wp:extent cx="4467225" cy="4105275"/>
+            <wp:effectExtent l="0" t="0" r="0" b="9525"/>
+            <wp:wrapSquare wrapText="bothSides"/>
+            <wp:docPr id="2" name="Kép 2"/>
+            <wp:cNvGraphicFramePr>
+              <a:graphicFrameLocks xmlns:a="http://purl.oclc.org/ooxml/drawingml/main" noChangeAspect="1"/>
+            </wp:cNvGraphicFramePr>
+            <a:graphic xmlns:a="http://purl.oclc.org/ooxml/drawingml/main">
+              <a:graphicData uri="http://purl.oclc.org/ooxml/drawingml/picture">
+                <pic:pic xmlns:pic="http://purl.oclc.org/ooxml/drawingml/picture">
+                  <pic:nvPicPr>
+                    <pic:cNvPr id="2" name="Kép 2"/>
+                    <pic:cNvPicPr/>
+                  </pic:nvPicPr>
+                  <pic:blipFill>
+                    <a:blip r:embed="rId7">
+                      <a:extLst>
+                        <a:ext uri="{28A0092B-C50C-407E-A947-70E740481C1C}">
+                          <a14:useLocalDpi xmlns:a14="http://schemas.microsoft.com/office/drawing/2010/main" val="0"/>
+                        </a:ext>
+                      </a:extLst>
+                    </a:blip>
+                    <a:stretch>
+                      <a:fillRect/>
+                    </a:stretch>
+                  </pic:blipFill>
+                  <pic:spPr>
+                    <a:xfrm>
+                      <a:off x="0" y="0"/>
+                      <a:ext cx="4467225" cy="4105275"/>
+                    </a:xfrm>
+                    <a:prstGeom prst="rect">
+                      <a:avLst/>
+                    </a:prstGeom>
+                  </pic:spPr>
+                </pic:pic>
+              </a:graphicData>
+            </a:graphic>
+          </wp:anchor>
+        </w:drawing>
+      </w:r>
+    </w:p>
+    <w:p>
+      <w:pPr>
+        <w:pStyle w:val="Listaszerbekezds"/>
+        <w:rPr>
+          <w:sz w:val="28"/>
+          <w:szCs w:val="28"/>
+          <w:lang w:val="hu-HU"/>
+        </w:rPr>
+      </w:pPr>
+    </w:p>
+    <w:p>
+      <w:pPr>
+        <w:pStyle w:val="Listaszerbekezds"/>
+        <w:rPr>
+          <w:b/>
+          <w:bCs/>
+          <w:sz w:val="28"/>
+          <w:szCs w:val="28"/>
+        </w:rPr>
+      </w:pPr>
+    </w:p>
+    <w:p>
+      <w:pPr>
+        <w:pStyle w:val="Listaszerbekezds"/>
+        <w:rPr>
+          <w:b/>
+          <w:bCs/>
+          <w:sz w:val="28"/>
+          <w:szCs w:val="28"/>
+        </w:rPr>
+      </w:pPr>
+    </w:p>
+    <w:p>
+      <w:pPr>
+        <w:pStyle w:val="Listaszerbekezds"/>
+        <w:rPr>
+          <w:b/>
+          <w:bCs/>
+          <w:sz w:val="28"/>
+          <w:szCs w:val="28"/>
+        </w:rPr>
+      </w:pPr>
+    </w:p>
+    <w:p>
+      <w:pPr>
+        <w:pStyle w:val="Listaszerbekezds"/>
+        <w:rPr>
+          <w:b/>
+          <w:bCs/>
+          <w:sz w:val="28"/>
+          <w:szCs w:val="28"/>
+        </w:rPr>
+      </w:pPr>
+    </w:p>
+    <w:p>
+      <w:pPr>
+        <w:pStyle w:val="Listaszerbekezds"/>
+        <w:rPr>
+          <w:b/>
+          <w:bCs/>
+          <w:sz w:val="28"/>
+          <w:szCs w:val="28"/>
+        </w:rPr>
+      </w:pPr>
+    </w:p>
+    <w:p>
+      <w:pPr>
+        <w:pStyle w:val="Listaszerbekezds"/>
+        <w:rPr>
+          <w:b/>
+          <w:bCs/>
+          <w:sz w:val="28"/>
+          <w:szCs w:val="28"/>
+        </w:rPr>
+      </w:pPr>
+    </w:p>
+    <w:p>
+      <w:pPr>
+        <w:pStyle w:val="Listaszerbekezds"/>
+        <w:rPr>
+          <w:b/>
+          <w:bCs/>
+          <w:sz w:val="28"/>
+          <w:szCs w:val="28"/>
+        </w:rPr>
+      </w:pPr>
+    </w:p>
+    <w:p>
+      <w:pPr>
+        <w:pStyle w:val="Listaszerbekezds"/>
+        <w:rPr>
+          <w:b/>
+          <w:bCs/>
+          <w:sz w:val="28"/>
+          <w:szCs w:val="28"/>
+        </w:rPr>
+      </w:pPr>
+    </w:p>
+    <w:p>
+      <w:pPr>
+        <w:pStyle w:val="Listaszerbekezds"/>
+        <w:rPr>
+          <w:b/>
+          <w:bCs/>
+          <w:sz w:val="28"/>
+          <w:szCs w:val="28"/>
+        </w:rPr>
+      </w:pPr>
+    </w:p>
+    <w:p>
+      <w:pPr>
+        <w:pStyle w:val="Listaszerbekezds"/>
+        <w:rPr>
+          <w:b/>
+          <w:bCs/>
+          <w:sz w:val="28"/>
+          <w:szCs w:val="28"/>
+        </w:rPr>
+      </w:pPr>
+    </w:p>
+    <w:p>
+      <w:pPr>
+        <w:pStyle w:val="Listaszerbekezds"/>
+        <w:rPr>
+          <w:b/>
+          <w:bCs/>
+          <w:sz w:val="28"/>
+          <w:szCs w:val="28"/>
+        </w:rPr>
+      </w:pPr>
+    </w:p>
+    <w:p>
+      <w:pPr>
+        <w:pStyle w:val="Listaszerbekezds"/>
+        <w:rPr>
+          <w:b/>
+          <w:bCs/>
+          <w:sz w:val="28"/>
+          <w:szCs w:val="28"/>
+        </w:rPr>
+      </w:pPr>
+    </w:p>
+    <w:p>
+      <w:pPr>
+        <w:pStyle w:val="Listaszerbekezds"/>
+        <w:rPr>
+          <w:b/>
+          <w:bCs/>
+          <w:sz w:val="28"/>
+          <w:szCs w:val="28"/>
+        </w:rPr>
+      </w:pPr>
+    </w:p>
+    <w:p>
+      <w:pPr>
+        <w:pStyle w:val="Listaszerbekezds"/>
+        <w:rPr>
+          <w:b/>
+          <w:bCs/>
+          <w:sz w:val="28"/>
+          <w:szCs w:val="28"/>
+        </w:rPr>
+      </w:pPr>
+    </w:p>
+    <w:p>
+      <w:pPr>
+        <w:pStyle w:val="Listaszerbekezds"/>
+        <w:rPr>
+          <w:b/>
+          <w:bCs/>
+          <w:sz w:val="28"/>
+          <w:szCs w:val="28"/>
+        </w:rPr>
+      </w:pPr>
+    </w:p>
+    <w:p>
+      <w:pPr>
+        <w:pStyle w:val="Listaszerbekezds"/>
+        <w:rPr>
+          <w:b/>
+          <w:bCs/>
+          <w:sz w:val="28"/>
+          <w:szCs w:val="28"/>
+        </w:rPr>
+      </w:pPr>
+    </w:p>
+    <w:p>
+      <w:pPr>
+        <w:pStyle w:val="Listaszerbekezds"/>
+        <w:rPr>
+          <w:b/>
+          <w:bCs/>
+          <w:sz w:val="28"/>
+          <w:szCs w:val="28"/>
+        </w:rPr>
+      </w:pPr>
+    </w:p>
+    <w:p>
+      <w:pPr>
+        <w:pStyle w:val="Listaszerbekezds"/>
+        <w:rPr>
+          <w:b/>
+          <w:bCs/>
+          <w:sz w:val="28"/>
+          <w:szCs w:val="28"/>
+        </w:rPr>
+      </w:pPr>
+      <w:r>
+        <w:rPr>
+          <w:b/>
+          <w:bCs/>
+          <w:sz w:val="28"/>
+          <w:szCs w:val="28"/>
+        </w:rPr>
+        <w:t>Tervezés:</w:t>
+      </w:r>
+    </w:p>
+    <w:p>
+      <w:pPr>
+        <w:pStyle w:val="Listaszerbekezds"/>
+        <w:rPr>
+          <w:sz w:val="28"/>
+          <w:szCs w:val="28"/>
+        </w:rPr>
+      </w:pPr>
+    </w:p>
+    <w:p>
+      <w:pPr>
+        <w:pStyle w:val="Listaszerbekezds"/>
+        <w:numPr>
+          <w:ilvl w:val="0"/>
+          <w:numId w:val="3"/>
+        </w:numPr>
+        <w:rPr>
+          <w:sz w:val="28"/>
+          <w:szCs w:val="28"/>
+        </w:rPr>
+      </w:pPr>
+      <w:r>
+        <w:t xml:space="preserve"> </w:t>
+      </w:r>
+      <w:r>
+        <w:rPr>
+          <w:sz w:val="28"/>
+          <w:szCs w:val="28"/>
+        </w:rPr>
+        <w:t xml:space="preserve">Programszerkezet: </w:t>
+      </w:r>
+    </w:p>
+    <w:p>
+      <w:pPr>
+        <w:pStyle w:val="Listaszerbekezds"/>
+        <w:rPr>
+          <w:sz w:val="28"/>
+          <w:szCs w:val="28"/>
+        </w:rPr>
+      </w:pPr>
+      <w:r>
+        <w:rPr>
+          <w:sz w:val="28"/>
+          <w:szCs w:val="28"/>
+        </w:rPr>
+        <w:t xml:space="preserve">• A programot háromrétegű architektúrában valósíjuk meg. A megjelenítés a View, a modell a Model, míg a perzisztencia a Persistence </w:t>
+      </w:r>
+      <w:r>
+        <w:rPr>
+          <w:sz w:val="28"/>
+          <w:szCs w:val="28"/>
+        </w:rPr>
+        <w:lastRenderedPageBreak/>
+        <w:t xml:space="preserve">névtérben helyezkedik el. A program csomagszerkezete a </w:t>
+      </w:r>
+      <w:r>
+        <w:rPr>
+          <w:sz w:val="28"/>
+          <w:szCs w:val="28"/>
+        </w:rPr>
+        <w:t>következő</w:t>
+      </w:r>
+      <w:r>
+        <w:rPr>
+          <w:sz w:val="28"/>
+          <w:szCs w:val="28"/>
+        </w:rPr>
+        <w:t xml:space="preserve"> ábrán látható.</w:t>
+      </w:r>
+    </w:p>
+    <w:p>
+      <w:pPr>
+        <w:pStyle w:val="Listaszerbekezds"/>
+        <w:rPr>
+          <w:b/>
+          <w:bCs/>
+          <w:sz w:val="28"/>
+          <w:szCs w:val="28"/>
+        </w:rPr>
+      </w:pPr>
+      <w:r>
+        <w:rPr>
+          <w:noProof/>
+          <w:sz w:val="28"/>
+          <w:szCs w:val="28"/>
+          <w:lang w:val="hu-HU"/>
+        </w:rPr>
+        <w:drawing>
+          <wp:inline distT="0" distB="0" distL="0" distR="0" wp14:anchorId="2B24E3B8" wp14:editId="4C42EF8D">
+            <wp:extent cx="2933700" cy="2766695"/>
+            <wp:effectExtent l="0" t="0" r="0" b="0"/>
+            <wp:docPr id="3" name="Kép 3"/>
+            <wp:cNvGraphicFramePr>
+              <a:graphicFrameLocks xmlns:a="http://purl.oclc.org/ooxml/drawingml/main" noChangeAspect="1"/>
+            </wp:cNvGraphicFramePr>
+            <a:graphic xmlns:a="http://purl.oclc.org/ooxml/drawingml/main">
+              <a:graphicData uri="http://purl.oclc.org/ooxml/drawingml/picture">
+                <pic:pic xmlns:pic="http://purl.oclc.org/ooxml/drawingml/picture">
+                  <pic:nvPicPr>
+                    <pic:cNvPr id="0" name="Picture 1"/>
+                    <pic:cNvPicPr>
+                      <a:picLocks noChangeAspect="1" noChangeArrowheads="1"/>
+                    </pic:cNvPicPr>
+                  </pic:nvPicPr>
+                  <pic:blipFill>
+                    <a:blip r:embed="rId8">
+                      <a:extLst>
+                        <a:ext uri="{28A0092B-C50C-407E-A947-70E740481C1C}">
+                          <a14:useLocalDpi xmlns:a14="http://schemas.microsoft.com/office/drawing/2010/main" val="0"/>
+                        </a:ext>
+                      </a:extLst>
+                    </a:blip>
+                    <a:srcRect/>
+                    <a:stretch>
+                      <a:fillRect/>
+                    </a:stretch>
+                  </pic:blipFill>
+                  <pic:spPr bwMode="auto">
+                    <a:xfrm>
+                      <a:off x="0" y="0"/>
+                      <a:ext cx="2933700" cy="2766695"/>
+                    </a:xfrm>
+                    <a:prstGeom prst="rect">
+                      <a:avLst/>
+                    </a:prstGeom>
+                    <a:noFill/>
+                    <a:ln>
+                      <a:noFill/>
+                    </a:ln>
+                  </pic:spPr>
+                </pic:pic>
+              </a:graphicData>
+            </a:graphic>
+          </wp:inline>
+        </w:drawing>
+      </w:r>
+    </w:p>
+    <w:p>
+      <w:pPr>
+        <w:pStyle w:val="Listaszerbekezds"/>
+        <w:numPr>
+          <w:ilvl w:val="0"/>
+          <w:numId w:val="3"/>
+        </w:numPr>
+        <w:rPr>
+          <w:b/>
+          <w:bCs/>
+          <w:sz w:val="28"/>
+          <w:szCs w:val="28"/>
+        </w:rPr>
+      </w:pPr>
+      <w:r>
+        <w:rPr>
+          <w:sz w:val="28"/>
+          <w:szCs w:val="28"/>
+        </w:rPr>
+        <w:t>Perzisztencia</w:t>
+      </w:r>
+    </w:p>
+    <w:p>
+      <w:pPr>
+        <w:pStyle w:val="Listaszerbekezds"/>
+        <w:numPr>
+          <w:ilvl w:val="1"/>
+          <w:numId w:val="3"/>
+        </w:numPr>
+        <w:rPr>
+          <w:b/>
+          <w:bCs/>
+          <w:sz w:val="28"/>
+          <w:szCs w:val="28"/>
+        </w:rPr>
+      </w:pPr>
+      <w:r>
+        <w:rPr>
+          <w:sz w:val="28"/>
+          <w:szCs w:val="28"/>
+        </w:rPr>
+        <w:t>Az adatkezel</w:t>
+      </w:r>
+      <w:r>
+        <w:rPr>
+          <w:sz w:val="28"/>
+          <w:szCs w:val="28"/>
+          <w:lang w:val="hu-HU"/>
+        </w:rPr>
+        <w:t>és biztosítja a játék mentését és betöltését. Tárolja a játéktáblát, és a jelenlegi soron lévő játékost.</w:t>
+      </w:r>
+    </w:p>
+    <w:p>
+      <w:pPr>
+        <w:pStyle w:val="Listaszerbekezds"/>
+        <w:numPr>
+          <w:ilvl w:val="1"/>
+          <w:numId w:val="3"/>
+        </w:numPr>
+        <w:rPr>
+          <w:b/>
+          <w:bCs/>
+          <w:sz w:val="28"/>
+          <w:szCs w:val="28"/>
+        </w:rPr>
+      </w:pPr>
+      <w:r>
+        <w:rPr>
+          <w:b/>
+          <w:bCs/>
+          <w:sz w:val="28"/>
+          <w:szCs w:val="28"/>
+        </w:rPr>
+        <w:t>MineSweeper2P</w:t>
+      </w:r>
+      <w:r>
+        <w:rPr>
+          <w:b/>
+          <w:bCs/>
+          <w:sz w:val="28"/>
+          <w:szCs w:val="28"/>
+        </w:rPr>
+        <w:t>G</w:t>
+      </w:r>
+      <w:r>
+        <w:rPr>
+          <w:b/>
+          <w:bCs/>
+          <w:sz w:val="28"/>
+          <w:szCs w:val="28"/>
+        </w:rPr>
+        <w:t>ameState</w:t>
+      </w:r>
+      <w:r>
+        <w:rPr>
+          <w:b/>
+          <w:bCs/>
+          <w:sz w:val="28"/>
+          <w:szCs w:val="28"/>
+        </w:rPr>
+        <w:t xml:space="preserve"> </w:t>
+      </w:r>
+      <w:r>
+        <w:rPr>
+          <w:sz w:val="28"/>
+          <w:szCs w:val="28"/>
+        </w:rPr>
+        <w:t>tárol egy érvényes játéktáblát, a tábla méretét, és a jelenleg soron lévő játékost. Csak a játék állapotának mentésére és betöltésére szolgál, amelyet a játékmodellből lekért adatokból (tábla, soron lévő játékos) állít elő.</w:t>
+      </w:r>
+    </w:p>
+    <w:p>
+      <w:pPr>
+        <w:pStyle w:val="Listaszerbekezds"/>
+        <w:ind w:start="72pt"/>
+        <w:rPr>
+          <w:b/>
+          <w:bCs/>
+          <w:sz w:val="28"/>
+          <w:szCs w:val="28"/>
+        </w:rPr>
+      </w:pPr>
+    </w:p>
+    <w:p>
+      <w:pPr>
+        <w:pStyle w:val="Listaszerbekezds"/>
+        <w:numPr>
+          <w:ilvl w:val="1"/>
+          <w:numId w:val="3"/>
+        </w:numPr>
+        <w:rPr>
+          <w:sz w:val="28"/>
+          <w:szCs w:val="28"/>
+        </w:rPr>
+      </w:pPr>
+      <w:r>
+        <w:rPr>
+          <w:sz w:val="28"/>
+          <w:szCs w:val="28"/>
+        </w:rPr>
+        <w:t xml:space="preserve">A hosszú távú adattárolás lehetőségeit az </w:t>
+      </w:r>
+      <w:r>
+        <w:rPr>
+          <w:b/>
+          <w:bCs/>
+          <w:sz w:val="28"/>
+          <w:szCs w:val="28"/>
+        </w:rPr>
+        <w:t>I</w:t>
+      </w:r>
+      <w:r>
+        <w:rPr>
+          <w:b/>
+          <w:bCs/>
+          <w:sz w:val="28"/>
+          <w:szCs w:val="28"/>
+        </w:rPr>
+        <w:t>M</w:t>
+      </w:r>
+      <w:r>
+        <w:rPr>
+          <w:b/>
+          <w:bCs/>
+          <w:sz w:val="28"/>
+          <w:szCs w:val="28"/>
+        </w:rPr>
+        <w:t>ineSweeperDataAccess</w:t>
+      </w:r>
+      <w:r>
+        <w:rPr>
+          <w:sz w:val="28"/>
+          <w:szCs w:val="28"/>
+        </w:rPr>
+        <w:t xml:space="preserve"> </w:t>
+      </w:r>
+      <w:r>
+        <w:rPr>
+          <w:sz w:val="28"/>
+          <w:szCs w:val="28"/>
+        </w:rPr>
+        <w:t>interfész</w:t>
+      </w:r>
+      <w:r>
+        <w:rPr>
+          <w:sz w:val="28"/>
+          <w:szCs w:val="28"/>
+        </w:rPr>
+        <w:t xml:space="preserve"> </w:t>
+      </w:r>
+      <w:r>
+        <w:rPr>
+          <w:sz w:val="28"/>
+          <w:szCs w:val="28"/>
+        </w:rPr>
+        <w:t>adja meg, amely lehetőséget ad a tábla betöltésére (</w:t>
+      </w:r>
+      <w:r>
+        <w:rPr>
+          <w:b/>
+          <w:bCs/>
+          <w:sz w:val="28"/>
+          <w:szCs w:val="28"/>
+        </w:rPr>
+        <w:t>LoadAsync</w:t>
+      </w:r>
+      <w:r>
+        <w:rPr>
+          <w:sz w:val="28"/>
+          <w:szCs w:val="28"/>
+        </w:rPr>
+        <w:t>), valamint</w:t>
+      </w:r>
+      <w:r>
+        <w:rPr>
+          <w:sz w:val="28"/>
+          <w:szCs w:val="28"/>
+        </w:rPr>
+        <w:t xml:space="preserve"> </w:t>
+      </w:r>
+      <w:r>
+        <w:rPr>
+          <w:sz w:val="28"/>
+          <w:szCs w:val="28"/>
+        </w:rPr>
+        <w:t>mentésére (</w:t>
+      </w:r>
+      <w:r>
+        <w:rPr>
+          <w:b/>
+          <w:bCs/>
+          <w:sz w:val="28"/>
+          <w:szCs w:val="28"/>
+        </w:rPr>
+        <w:t>SaveAsync</w:t>
+      </w:r>
+      <w:r>
+        <w:rPr>
+          <w:sz w:val="28"/>
+          <w:szCs w:val="28"/>
+        </w:rPr>
+        <w:t>). A műveleteket hatékonysági okokból aszinkron</w:t>
+      </w:r>
+      <w:r>
+        <w:rPr>
+          <w:sz w:val="28"/>
+          <w:szCs w:val="28"/>
+        </w:rPr>
+        <w:t xml:space="preserve"> </w:t>
+      </w:r>
+      <w:r>
+        <w:rPr>
+          <w:sz w:val="28"/>
+          <w:szCs w:val="28"/>
+        </w:rPr>
+        <w:t>módon valósítjuk meg.</w:t>
+      </w:r>
+      <w:r>
+        <w:rPr>
+          <w:sz w:val="28"/>
+          <w:szCs w:val="28"/>
+        </w:rPr>
+        <w:cr/>
+      </w:r>
+    </w:p>
+    <w:p>
+      <w:pPr>
+        <w:pStyle w:val="Listaszerbekezds"/>
+        <w:numPr>
+          <w:ilvl w:val="1"/>
+          <w:numId w:val="3"/>
+        </w:numPr>
+        <w:rPr>
+          <w:sz w:val="28"/>
+          <w:szCs w:val="28"/>
+        </w:rPr>
+      </w:pPr>
+      <w:r>
+        <w:rPr>
+          <w:sz w:val="28"/>
+          <w:szCs w:val="28"/>
+        </w:rPr>
+        <w:t xml:space="preserve">Az interfészt szöveges fájl alapú adatkezelésre a </w:t>
+      </w:r>
+      <w:r>
+        <w:rPr>
+          <w:b/>
+          <w:bCs/>
+          <w:sz w:val="28"/>
+          <w:szCs w:val="28"/>
+        </w:rPr>
+        <w:t>MineSweeperDataAccess</w:t>
+      </w:r>
+      <w:r>
+        <w:rPr>
+          <w:sz w:val="28"/>
+          <w:szCs w:val="28"/>
+        </w:rPr>
+        <w:t xml:space="preserve"> </w:t>
+      </w:r>
+      <w:r>
+        <w:rPr>
+          <w:sz w:val="28"/>
+          <w:szCs w:val="28"/>
+        </w:rPr>
+        <w:t xml:space="preserve">osztály valósítja meg. A fájlkezelés során fellépő hibákat </w:t>
+      </w:r>
+      <w:r>
+        <w:rPr>
+          <w:sz w:val="28"/>
+          <w:szCs w:val="28"/>
+        </w:rPr>
+        <w:t xml:space="preserve">beépített Exception </w:t>
+      </w:r>
+      <w:r>
+        <w:rPr>
+          <w:sz w:val="28"/>
+          <w:szCs w:val="28"/>
+        </w:rPr>
+        <w:t>kivétel jelzi.</w:t>
+      </w:r>
+    </w:p>
+    <w:p>
+      <w:pPr>
+        <w:pStyle w:val="Listaszerbekezds"/>
+        <w:ind w:start="72pt"/>
+        <w:rPr>
+          <w:sz w:val="28"/>
+          <w:szCs w:val="28"/>
+        </w:rPr>
+      </w:pPr>
+    </w:p>
+    <w:p>
+      <w:pPr>
+        <w:pStyle w:val="Listaszerbekezds"/>
+        <w:numPr>
+          <w:ilvl w:val="1"/>
+          <w:numId w:val="3"/>
+        </w:numPr>
+        <w:rPr>
+          <w:sz w:val="28"/>
+          <w:szCs w:val="28"/>
+        </w:rPr>
+      </w:pPr>
+      <w:r>
+        <w:rPr>
+          <w:sz w:val="28"/>
+          <w:szCs w:val="28"/>
+        </w:rPr>
+        <w:t xml:space="preserve">A program az adatokat szöveges fájlként tudja eltárolni, melyek az </w:t>
+      </w:r>
+      <w:r>
+        <w:rPr>
+          <w:b/>
+          <w:bCs/>
+          <w:sz w:val="28"/>
+          <w:szCs w:val="28"/>
+        </w:rPr>
+        <w:t>.sav</w:t>
+      </w:r>
+      <w:r>
+        <w:rPr>
+          <w:sz w:val="28"/>
+          <w:szCs w:val="28"/>
+        </w:rPr>
+        <w:t xml:space="preserve"> </w:t>
+      </w:r>
+      <w:r>
+        <w:rPr>
+          <w:sz w:val="28"/>
+          <w:szCs w:val="28"/>
+        </w:rPr>
+        <w:t>kiterjesztést kapják. Ezeket az adatokat a programban</w:t>
+      </w:r>
+      <w:r>
+        <w:rPr>
+          <w:sz w:val="28"/>
+          <w:szCs w:val="28"/>
+        </w:rPr>
+        <w:t xml:space="preserve"> b</w:t>
+      </w:r>
+      <w:r>
+        <w:rPr>
+          <w:sz w:val="28"/>
+          <w:szCs w:val="28"/>
+        </w:rPr>
+        <w:t>ármikor be lehet</w:t>
+      </w:r>
+      <w:r>
+        <w:rPr>
+          <w:sz w:val="28"/>
+          <w:szCs w:val="28"/>
+        </w:rPr>
+        <w:t xml:space="preserve"> </w:t>
+      </w:r>
+      <w:r>
+        <w:rPr>
+          <w:sz w:val="28"/>
+          <w:szCs w:val="28"/>
+        </w:rPr>
+        <w:t>tölteni, illetve ki lehet menteni az aktuális állást.</w:t>
+      </w:r>
+      <w:r>
+        <w:rPr>
+          <w:sz w:val="28"/>
+          <w:szCs w:val="28"/>
+        </w:rPr>
+        <w:cr/>
+      </w:r>
+      <w:r>
+        <w:rPr>
+          <w:sz w:val="28"/>
+          <w:szCs w:val="28"/>
+        </w:rPr>
+        <w:t>Az állás csak akkor menthető, ha van érvényes játék (tehát el van indítva és még nincs vége).</w:t>
+      </w:r>
+    </w:p>
+    <w:p>
+      <w:pPr>
+        <w:pStyle w:val="Listaszerbekezds"/>
+        <w:numPr>
+          <w:ilvl w:val="1"/>
+          <w:numId w:val="3"/>
+        </w:numPr>
+        <w:rPr>
+          <w:sz w:val="28"/>
+          <w:szCs w:val="28"/>
+        </w:rPr>
+      </w:pPr>
+      <w:r>
+        <w:rPr>
+          <w:sz w:val="28"/>
+          <w:szCs w:val="28"/>
+        </w:rPr>
+        <w:lastRenderedPageBreak/>
+        <w:t>A fájl első sora megadja a tábla méretét és a soron lévő játékost. Ezután a tábla méretnek megfelelő számú sor található melyek ugyan ennyi karaktert tartalmaznak, a táblát szimbolizálva. A nem felfedett mezők “</w:t>
+      </w:r>
+      <w:r>
+        <w:rPr>
+          <w:sz w:val="28"/>
+          <w:szCs w:val="28"/>
+          <w:lang w:val="hr-HR"/>
+        </w:rPr>
+        <w:t xml:space="preserve">#“ tartalmaznak. A nem felfedett </w:t>
+      </w:r>
+      <w:r>
+        <w:rPr>
+          <w:sz w:val="28"/>
+          <w:szCs w:val="28"/>
+          <w:lang w:val="hu-HU"/>
+        </w:rPr>
+        <w:t>és aknát tartalmazók „x”-el vannak jelölve, a felfedett, aknát tartalmazók pedig „X”-el (normális játék során ilyet nem tudunk menteni, kivételkezelés és tesztelési okokból van engedélyezve). A felfedett, nem aknát tartalmazó mezők az őket körbevevő aknák számával van jelölve.</w:t>
+      </w:r>
+      <w:r>
+        <w:rPr>
+          <w:noProof/>
+          <w:sz w:val="28"/>
+          <w:szCs w:val="28"/>
+          <w:lang w:val="hu-HU"/>
+        </w:rPr>
+        <w:t xml:space="preserve"> </w:t>
+      </w:r>
+    </w:p>
+    <w:p>
+      <w:pPr>
+        <w:pStyle w:val="Listaszerbekezds"/>
+        <w:numPr>
+          <w:ilvl w:val="0"/>
+          <w:numId w:val="3"/>
+        </w:numPr>
+        <w:rPr>
+          <w:sz w:val="28"/>
+          <w:szCs w:val="28"/>
+        </w:rPr>
+      </w:pPr>
+      <w:r>
+        <w:rPr>
+          <w:sz w:val="28"/>
+          <w:szCs w:val="28"/>
+        </w:rPr>
+        <w:t>Modell</w:t>
+      </w:r>
+    </w:p>
+    <w:p>
+      <w:pPr>
+        <w:pStyle w:val="Listaszerbekezds"/>
+        <w:numPr>
+          <w:ilvl w:val="1"/>
+          <w:numId w:val="3"/>
+        </w:numPr>
+        <w:rPr>
+          <w:sz w:val="28"/>
+          <w:szCs w:val="28"/>
+        </w:rPr>
+      </w:pPr>
+      <w:r>
+        <w:rPr>
+          <w:sz w:val="28"/>
+          <w:szCs w:val="28"/>
+        </w:rPr>
+        <w:t xml:space="preserve">A játékmodell lényegi része a </w:t>
+      </w:r>
+      <w:r>
+        <w:rPr>
+          <w:b/>
+          <w:bCs/>
+          <w:sz w:val="28"/>
+          <w:szCs w:val="28"/>
+        </w:rPr>
+        <w:t>MineSweeper2PModel</w:t>
+      </w:r>
+      <w:r>
+        <w:rPr>
+          <w:sz w:val="28"/>
+          <w:szCs w:val="28"/>
+        </w:rPr>
+        <w:t>-ben található. Tartalmazza a játéktáblát</w:t>
+      </w:r>
+      <w:r>
+        <w:rPr>
+          <w:sz w:val="28"/>
+          <w:szCs w:val="28"/>
+        </w:rPr>
+        <w:t xml:space="preserve"> (</w:t>
+      </w:r>
+      <w:r>
+        <w:rPr>
+          <w:b/>
+          <w:bCs/>
+          <w:sz w:val="28"/>
+          <w:szCs w:val="28"/>
+        </w:rPr>
+        <w:t>MineSweeperBoard</w:t>
+      </w:r>
+      <w:r>
+        <w:rPr>
+          <w:sz w:val="28"/>
+          <w:szCs w:val="28"/>
+        </w:rPr>
+        <w:t xml:space="preserve">), mely </w:t>
+      </w:r>
+      <w:r>
+        <w:rPr>
+          <w:b/>
+          <w:bCs/>
+          <w:sz w:val="28"/>
+          <w:szCs w:val="28"/>
+        </w:rPr>
+        <w:t xml:space="preserve">MineSweeperField </w:t>
+      </w:r>
+      <w:r>
+        <w:rPr>
+          <w:sz w:val="28"/>
+          <w:szCs w:val="28"/>
+        </w:rPr>
+        <w:t xml:space="preserve">típusú mezőkből áll. Emellett a </w:t>
+      </w:r>
+      <w:r>
+        <w:rPr>
+          <w:b/>
+          <w:bCs/>
+          <w:sz w:val="28"/>
+          <w:szCs w:val="28"/>
+        </w:rPr>
+        <w:t>MineSweeper2P</w:t>
+      </w:r>
+      <w:r>
+        <w:rPr>
+          <w:b/>
+          <w:bCs/>
+          <w:sz w:val="28"/>
+          <w:szCs w:val="28"/>
+        </w:rPr>
+        <w:t>M</w:t>
+      </w:r>
+      <w:r>
+        <w:rPr>
+          <w:b/>
+          <w:bCs/>
+          <w:sz w:val="28"/>
+          <w:szCs w:val="28"/>
+        </w:rPr>
+        <w:t>odel</w:t>
+      </w:r>
+      <w:r>
+        <w:rPr>
+          <w:b/>
+          <w:bCs/>
+          <w:sz w:val="28"/>
+          <w:szCs w:val="28"/>
+        </w:rPr>
+        <w:t xml:space="preserve"> </w:t>
+      </w:r>
+      <w:r>
+        <w:rPr>
+          <w:sz w:val="28"/>
+          <w:szCs w:val="28"/>
+        </w:rPr>
+        <w:t>számon tartja a jelenlegi játékost (</w:t>
+      </w:r>
+      <w:r>
+        <w:rPr>
+          <w:b/>
+          <w:bCs/>
+          <w:sz w:val="28"/>
+          <w:szCs w:val="28"/>
+        </w:rPr>
+        <w:t xml:space="preserve">CurrentPlayer) </w:t>
+      </w:r>
+      <w:r>
+        <w:rPr>
+          <w:sz w:val="28"/>
+          <w:szCs w:val="28"/>
+        </w:rPr>
+        <w:t>és a játék méretét (</w:t>
+      </w:r>
+      <w:r>
+        <w:rPr>
+          <w:b/>
+          <w:bCs/>
+          <w:sz w:val="28"/>
+          <w:szCs w:val="28"/>
+        </w:rPr>
+        <w:t xml:space="preserve">BoardSize), </w:t>
+      </w:r>
+      <w:r>
+        <w:rPr>
+          <w:sz w:val="28"/>
+          <w:szCs w:val="28"/>
+        </w:rPr>
+        <w:t>amit a tábla típusából nyer ki. Lehetőséget ad új játék kezdésére, valamint mező felfedésére (</w:t>
+      </w:r>
+      <w:r>
+        <w:rPr>
+          <w:b/>
+          <w:bCs/>
+          <w:sz w:val="28"/>
+          <w:szCs w:val="28"/>
+        </w:rPr>
+        <w:t>NewGame, RevealField</w:t>
+      </w:r>
+      <w:r>
+        <w:rPr>
+          <w:b/>
+          <w:bCs/>
+          <w:sz w:val="28"/>
+          <w:szCs w:val="28"/>
+        </w:rPr>
+        <w:t xml:space="preserve">). </w:t>
+      </w:r>
+      <w:r>
+        <w:rPr>
+          <w:sz w:val="28"/>
+          <w:szCs w:val="28"/>
+        </w:rPr>
+        <w:t>Új játék kezdésekor, megadva a pálya méretét, pszeudo-véletlenül generálódnak a táblán az aknák. Kb. 25% a mezőknek fog aknát tartalmazni.</w:t>
+      </w:r>
+    </w:p>
+    <w:p>
+      <w:pPr>
+        <w:pStyle w:val="Listaszerbekezds"/>
+        <w:numPr>
+          <w:ilvl w:val="1"/>
+          <w:numId w:val="3"/>
+        </w:numPr>
+        <w:rPr>
+          <w:sz w:val="28"/>
+          <w:szCs w:val="28"/>
+        </w:rPr>
+      </w:pPr>
+      <w:r>
+        <w:rPr>
+          <w:sz w:val="28"/>
+          <w:szCs w:val="28"/>
+        </w:rPr>
+        <w:t xml:space="preserve">A modell tartalmazz egy </w:t>
+      </w:r>
+      <w:r>
+        <w:rPr>
+          <w:b/>
+          <w:bCs/>
+          <w:sz w:val="28"/>
+          <w:szCs w:val="28"/>
+        </w:rPr>
+        <w:t>MineSweeperBoard</w:t>
+      </w:r>
+      <w:r>
+        <w:rPr>
+          <w:b/>
+          <w:bCs/>
+          <w:sz w:val="28"/>
+          <w:szCs w:val="28"/>
+        </w:rPr>
+        <w:t xml:space="preserve"> </w:t>
+      </w:r>
+      <w:r>
+        <w:rPr>
+          <w:sz w:val="28"/>
+          <w:szCs w:val="28"/>
+        </w:rPr>
+        <w:t xml:space="preserve">típusú játéktáblát, amely mezőit fedjük fel a játék során. </w:t>
+      </w:r>
+      <w:r>
+        <w:rPr>
+          <w:sz w:val="28"/>
+          <w:szCs w:val="28"/>
+        </w:rPr>
+        <w:t>K</w:t>
+      </w:r>
+      <w:r>
+        <w:rPr>
+          <w:sz w:val="28"/>
+          <w:szCs w:val="28"/>
+        </w:rPr>
+        <w:t xml:space="preserve">ezeli </w:t>
+      </w:r>
+      <w:r>
+        <w:rPr>
+          <w:sz w:val="28"/>
+          <w:szCs w:val="28"/>
+        </w:rPr>
+        <w:t>a</w:t>
+      </w:r>
+      <w:r>
+        <w:rPr>
+          <w:sz w:val="28"/>
+          <w:szCs w:val="28"/>
+        </w:rPr>
+        <w:t>z aknák</w:t>
+      </w:r>
+      <w:r>
+        <w:rPr>
+          <w:sz w:val="28"/>
+          <w:szCs w:val="28"/>
+        </w:rPr>
+        <w:t xml:space="preserve"> és mezőértékek</w:t>
+      </w:r>
+      <w:r>
+        <w:rPr>
+          <w:sz w:val="28"/>
+          <w:szCs w:val="28"/>
+        </w:rPr>
+        <w:t xml:space="preserve"> generálá</w:t>
+      </w:r>
+      <w:r>
+        <w:rPr>
+          <w:sz w:val="28"/>
+          <w:szCs w:val="28"/>
+        </w:rPr>
+        <w:t>sának (</w:t>
+      </w:r>
+      <w:r>
+        <w:rPr>
+          <w:b/>
+          <w:bCs/>
+          <w:sz w:val="28"/>
+          <w:szCs w:val="28"/>
+        </w:rPr>
+        <w:t>SetupBoard, PlaceBombs, UpdateFieldValues, PlaceBombs)</w:t>
+      </w:r>
+      <w:r>
+        <w:rPr>
+          <w:sz w:val="28"/>
+          <w:szCs w:val="28"/>
+        </w:rPr>
+        <w:t xml:space="preserve"> és mezők </w:t>
+      </w:r>
+      <w:r>
+        <w:rPr>
+          <w:sz w:val="28"/>
+          <w:szCs w:val="28"/>
+        </w:rPr>
+        <w:t>felfedés</w:t>
+      </w:r>
+      <w:r>
+        <w:rPr>
+          <w:sz w:val="28"/>
+          <w:szCs w:val="28"/>
+        </w:rPr>
+        <w:t>é</w:t>
+      </w:r>
+      <w:r>
+        <w:rPr>
+          <w:sz w:val="28"/>
+          <w:szCs w:val="28"/>
+        </w:rPr>
+        <w:t>nek</w:t>
+      </w:r>
+      <w:r>
+        <w:rPr>
+          <w:sz w:val="28"/>
+          <w:szCs w:val="28"/>
+        </w:rPr>
+        <w:t xml:space="preserve"> (</w:t>
+      </w:r>
+      <w:r>
+        <w:rPr>
+          <w:b/>
+          <w:bCs/>
+          <w:sz w:val="28"/>
+          <w:szCs w:val="28"/>
+        </w:rPr>
+        <w:t>Reveal)</w:t>
+      </w:r>
+      <w:r>
+        <w:rPr>
+          <w:sz w:val="28"/>
+          <w:szCs w:val="28"/>
+        </w:rPr>
+        <w:t xml:space="preserve"> </w:t>
+      </w:r>
+      <w:r>
+        <w:rPr>
+          <w:sz w:val="28"/>
+          <w:szCs w:val="28"/>
+        </w:rPr>
+        <w:t>logikáját</w:t>
+      </w:r>
+      <w:r>
+        <w:rPr>
+          <w:sz w:val="28"/>
+          <w:szCs w:val="28"/>
+        </w:rPr>
+        <w:t xml:space="preserve">. A táblától kéri le a modell, hogy a játék döntetlen-e </w:t>
+      </w:r>
+      <w:r>
+        <w:rPr>
+          <w:sz w:val="28"/>
+          <w:szCs w:val="28"/>
+        </w:rPr>
+        <w:t>(</w:t>
+      </w:r>
+      <w:r>
+        <w:rPr>
+          <w:b/>
+          <w:bCs/>
+          <w:sz w:val="28"/>
+          <w:szCs w:val="28"/>
+        </w:rPr>
+        <w:t>OnlyBombsLeft)</w:t>
+      </w:r>
+      <w:r>
+        <w:rPr>
+          <w:b/>
+          <w:bCs/>
+          <w:sz w:val="28"/>
+          <w:szCs w:val="28"/>
+        </w:rPr>
+        <w:t>.</w:t>
+      </w:r>
+    </w:p>
+    <w:p>
+      <w:pPr>
+        <w:pStyle w:val="Listaszerbekezds"/>
+        <w:numPr>
+          <w:ilvl w:val="1"/>
+          <w:numId w:val="3"/>
+        </w:numPr>
+        <w:rPr>
+          <w:sz w:val="28"/>
+          <w:szCs w:val="28"/>
+        </w:rPr>
+      </w:pPr>
+      <w:r>
+        <w:rPr>
+          <w:sz w:val="28"/>
+          <w:szCs w:val="28"/>
+        </w:rPr>
+        <w:t xml:space="preserve">A tábla </w:t>
+      </w:r>
+      <w:r>
+        <w:rPr>
+          <w:b/>
+          <w:bCs/>
+          <w:sz w:val="28"/>
+          <w:szCs w:val="28"/>
+        </w:rPr>
+        <w:t xml:space="preserve">MineSweeperField </w:t>
+      </w:r>
+      <w:r>
+        <w:rPr>
+          <w:sz w:val="28"/>
+          <w:szCs w:val="28"/>
+        </w:rPr>
+        <w:t>típusú mezőkből áll</w:t>
+      </w:r>
+      <w:r>
+        <w:rPr>
+          <w:sz w:val="28"/>
+          <w:szCs w:val="28"/>
+        </w:rPr>
+        <w:t>. E mező saját inforációit tartalmazza: felfedett-e, van-e akna rajta, értéke. A tábla a mező saját metódusait (</w:t>
+      </w:r>
+      <w:r>
+        <w:rPr>
+          <w:b/>
+          <w:bCs/>
+          <w:sz w:val="28"/>
+          <w:szCs w:val="28"/>
+        </w:rPr>
+        <w:t>PlaceBomb, Reveal, Value, Revealed, HasBomb)</w:t>
+      </w:r>
+      <w:r>
+        <w:t xml:space="preserve"> </w:t>
+      </w:r>
+      <w:r>
+        <w:rPr>
+          <w:sz w:val="28"/>
+          <w:szCs w:val="28"/>
+        </w:rPr>
+        <w:t>hívja meg táblametódusaiban</w:t>
+      </w:r>
+    </w:p>
+    <w:p>
+      <w:pPr>
+        <w:pStyle w:val="Listaszerbekezds"/>
+        <w:numPr>
+          <w:ilvl w:val="1"/>
+          <w:numId w:val="3"/>
+        </w:numPr>
+        <w:rPr>
+          <w:sz w:val="28"/>
+          <w:szCs w:val="28"/>
+        </w:rPr>
+      </w:pPr>
+      <w:r>
+        <w:rPr>
+          <w:sz w:val="28"/>
+          <w:szCs w:val="28"/>
+        </w:rPr>
+        <w:t xml:space="preserve">A modell a játéktábla frissítésének eseményét a </w:t>
+      </w:r>
+      <w:r>
+        <w:rPr>
+          <w:b/>
+          <w:bCs/>
+          <w:sz w:val="28"/>
+          <w:szCs w:val="28"/>
+        </w:rPr>
+        <w:t xml:space="preserve">RefreshBoard </w:t>
+      </w:r>
+      <w:r>
+        <w:rPr>
+          <w:sz w:val="28"/>
+          <w:szCs w:val="28"/>
+        </w:rPr>
+        <w:t xml:space="preserve">eseménnyel váltja ki, a játék végét pedig </w:t>
+      </w:r>
+      <w:r>
+        <w:rPr>
+          <w:b/>
+          <w:bCs/>
+          <w:sz w:val="28"/>
+          <w:szCs w:val="28"/>
+        </w:rPr>
+        <w:t xml:space="preserve">GameOver </w:t>
+      </w:r>
+      <w:r>
+        <w:rPr>
+          <w:sz w:val="28"/>
+          <w:szCs w:val="28"/>
+        </w:rPr>
+        <w:t xml:space="preserve">eseménnyel. A </w:t>
+      </w:r>
+      <w:r>
+        <w:rPr>
+          <w:b/>
+          <w:bCs/>
+          <w:sz w:val="28"/>
+          <w:szCs w:val="28"/>
+        </w:rPr>
+        <w:t>GameOver</w:t>
+      </w:r>
+      <w:r>
+        <w:rPr>
+          <w:sz w:val="28"/>
+          <w:szCs w:val="28"/>
+        </w:rPr>
+        <w:t xml:space="preserve"> esemény argumentuma (</w:t>
+      </w:r>
+      <w:r>
+        <w:rPr>
+          <w:b/>
+          <w:bCs/>
+          <w:sz w:val="28"/>
+          <w:szCs w:val="28"/>
+        </w:rPr>
+        <w:t>MineSweeperGameOverEventArgs</w:t>
+      </w:r>
+      <w:r>
+        <w:rPr>
+          <w:b/>
+          <w:bCs/>
+          <w:sz w:val="28"/>
+          <w:szCs w:val="28"/>
+        </w:rPr>
+        <w:t xml:space="preserve">) </w:t>
+      </w:r>
+      <w:r>
+        <w:rPr>
+          <w:sz w:val="28"/>
+          <w:szCs w:val="28"/>
+        </w:rPr>
+        <w:t>tartalmazza, hogy a játék döntetlen-e, és hogy ki volt az utolsó játékos ( nem döntetlen esetén ki volt a vesztes)</w:t>
+      </w:r>
+      <w:r>
+        <w:rPr>
+          <w:sz w:val="28"/>
+          <w:szCs w:val="28"/>
+        </w:rPr>
+        <w:t xml:space="preserve">. A </w:t>
+      </w:r>
+      <w:r>
+        <w:rPr>
+          <w:b/>
+          <w:bCs/>
+          <w:sz w:val="28"/>
+          <w:szCs w:val="28"/>
+        </w:rPr>
+        <w:t xml:space="preserve">RefreshBoard </w:t>
+      </w:r>
+      <w:r>
+        <w:rPr>
+          <w:sz w:val="28"/>
+          <w:szCs w:val="28"/>
+        </w:rPr>
+        <w:t>esemény argumentuma (</w:t>
+      </w:r>
+      <w:r>
+        <w:rPr>
+          <w:b/>
+          <w:bCs/>
+          <w:sz w:val="28"/>
+          <w:szCs w:val="28"/>
+        </w:rPr>
+        <w:t>MineSweeperRefreshBoardEventArgs</w:t>
+      </w:r>
+      <w:r>
+        <w:rPr>
+          <w:b/>
+          <w:bCs/>
+          <w:sz w:val="28"/>
+          <w:szCs w:val="28"/>
+        </w:rPr>
+        <w:t xml:space="preserve">) </w:t>
+      </w:r>
+      <w:r>
+        <w:rPr>
+          <w:sz w:val="28"/>
+          <w:szCs w:val="28"/>
+        </w:rPr>
+        <w:t xml:space="preserve">nem hordoz semmilyen </w:t>
+      </w:r>
+    </w:p>
+    <w:p>
+      <w:pPr>
+        <w:pStyle w:val="Listaszerbekezds"/>
+        <w:ind w:start="72pt"/>
+        <w:rPr>
+          <w:sz w:val="28"/>
+          <w:szCs w:val="28"/>
+        </w:rPr>
+      </w:pPr>
+      <w:r>
+        <w:rPr>
+          <w:sz w:val="28"/>
+          <w:szCs w:val="28"/>
+        </w:rPr>
+        <w:lastRenderedPageBreak/>
+        <w:t xml:space="preserve">plusz információt, de ha a jövőben ezen változtatni kellene, segitségével ez megoldható. </w:t>
+      </w:r>
+    </w:p>
+    <w:p/>
+    <w:p>
+      <w:pPr>
+        <w:pStyle w:val="Listaszerbekezds"/>
+        <w:numPr>
+          <w:ilvl w:val="1"/>
+          <w:numId w:val="3"/>
+        </w:numPr>
+        <w:rPr>
+          <w:sz w:val="28"/>
+          <w:szCs w:val="28"/>
+        </w:rPr>
+      </w:pPr>
+      <w:r>
+        <w:rPr>
+          <w:sz w:val="28"/>
+          <w:szCs w:val="28"/>
+        </w:rPr>
+        <w:t>A modell példányosításkor megkapja az adatkezelés felületét, amelynek segítségével lehetőséget ad betöltésre (</w:t>
+      </w:r>
+      <w:r>
+        <w:rPr>
+          <w:b/>
+          <w:bCs/>
+          <w:sz w:val="28"/>
+          <w:szCs w:val="28"/>
+        </w:rPr>
+        <w:t>LoadGameAsync</w:t>
+      </w:r>
+      <w:r>
+        <w:rPr>
+          <w:sz w:val="28"/>
+          <w:szCs w:val="28"/>
+        </w:rPr>
+        <w:t>) és mentésre (</w:t>
+      </w:r>
+      <w:r>
+        <w:rPr>
+          <w:b/>
+          <w:bCs/>
+          <w:sz w:val="28"/>
+          <w:szCs w:val="28"/>
+        </w:rPr>
+        <w:t>SaveGameAsync</w:t>
+      </w:r>
+      <w:r>
+        <w:rPr>
+          <w:sz w:val="28"/>
+          <w:szCs w:val="28"/>
+        </w:rPr>
+        <w:t>)</w:t>
+      </w:r>
+    </w:p>
+    <w:p>
+      <w:pPr>
+        <w:pStyle w:val="Listaszerbekezds"/>
+        <w:numPr>
+          <w:ilvl w:val="1"/>
+          <w:numId w:val="3"/>
+        </w:numPr>
+        <w:rPr>
+          <w:sz w:val="28"/>
+          <w:szCs w:val="28"/>
+        </w:rPr>
+      </w:pPr>
+      <w:r>
+        <w:rPr>
+          <w:sz w:val="28"/>
+          <w:szCs w:val="28"/>
+        </w:rPr>
+        <w:t xml:space="preserve">A játéktábla méretét </w:t>
+      </w:r>
+      <w:r>
+        <w:rPr>
+          <w:b/>
+          <w:bCs/>
+          <w:sz w:val="28"/>
+          <w:szCs w:val="28"/>
+        </w:rPr>
+        <w:t>GameSize</w:t>
+      </w:r>
+      <w:r>
+        <w:rPr>
+          <w:b/>
+          <w:bCs/>
+          <w:sz w:val="28"/>
+          <w:szCs w:val="28"/>
+        </w:rPr>
+        <w:t xml:space="preserve"> </w:t>
+      </w:r>
+      <w:r>
+        <w:rPr>
+          <w:sz w:val="28"/>
+          <w:szCs w:val="28"/>
+        </w:rPr>
+        <w:t>felsorolólási típussal adhatjuk meg, amit a táblából kérdezünk le modellben.</w:t>
+      </w:r>
+    </w:p>
+    <w:p>
+      <w:pPr>
+        <w:pStyle w:val="Listaszerbekezds"/>
+        <w:numPr>
+          <w:ilvl w:val="0"/>
+          <w:numId w:val="3"/>
+        </w:numPr>
+        <w:rPr>
+          <w:sz w:val="28"/>
+          <w:szCs w:val="28"/>
+        </w:rPr>
+      </w:pPr>
+      <w:r>
+        <w:rPr>
+          <w:b/>
+          <w:bCs/>
+          <w:sz w:val="28"/>
+          <w:szCs w:val="28"/>
+        </w:rPr>
+        <w:t>Nézet</w:t>
+      </w:r>
+    </w:p>
+    <w:p>
+      <w:pPr>
+        <w:pStyle w:val="Listaszerbekezds"/>
+        <w:numPr>
+          <w:ilvl w:val="1"/>
+          <w:numId w:val="3"/>
+        </w:numPr>
+        <w:rPr>
+          <w:sz w:val="28"/>
+          <w:szCs w:val="28"/>
+        </w:rPr>
+      </w:pPr>
+      <w:r>
+        <w:rPr>
+          <w:sz w:val="28"/>
+          <w:szCs w:val="28"/>
+        </w:rPr>
+        <w:t xml:space="preserve">A nézetet </w:t>
+      </w:r>
+      <w:r>
+        <w:rPr>
+          <w:b/>
+          <w:bCs/>
+          <w:sz w:val="28"/>
+          <w:szCs w:val="28"/>
+        </w:rPr>
+        <w:t>MineSweeper2PView</w:t>
+      </w:r>
+      <w:r>
+        <w:rPr>
+          <w:sz w:val="28"/>
+          <w:szCs w:val="28"/>
+        </w:rPr>
+        <w:t xml:space="preserve"> biztosítja. Tárolja modell és az adatelérés példányat (gameModel, dataAccess)</w:t>
+      </w:r>
+    </w:p>
+    <w:p>
+      <w:pPr>
+        <w:pStyle w:val="Listaszerbekezds"/>
+        <w:numPr>
+          <w:ilvl w:val="1"/>
+          <w:numId w:val="3"/>
+        </w:numPr>
+        <w:rPr>
+          <w:sz w:val="28"/>
+          <w:szCs w:val="28"/>
+        </w:rPr>
+      </w:pPr>
+      <w:r>
+        <w:rPr>
+          <w:sz w:val="28"/>
+          <w:szCs w:val="28"/>
+        </w:rPr>
+        <w:t xml:space="preserve">A tábla mezőit egy tábla elrendezés egy-egy celláiban helyezünk el. Gombokként reprezentáljuk őket. Az elrendezés sorainak és oszlopainak számát (és így a tábla méretet, mezők számát) dinamikusan állítjuk be, játék betöltésekor. </w:t>
+      </w:r>
+    </w:p>
+    <w:p>
+      <w:pPr>
+        <w:pStyle w:val="Listaszerbekezds"/>
+        <w:numPr>
+          <w:ilvl w:val="1"/>
+          <w:numId w:val="3"/>
+        </w:numPr>
+        <w:rPr>
+          <w:sz w:val="28"/>
+          <w:szCs w:val="28"/>
+        </w:rPr>
+      </w:pPr>
+      <w:r>
+        <w:rPr>
+          <w:sz w:val="28"/>
+          <w:szCs w:val="28"/>
+        </w:rPr>
+        <w:t xml:space="preserve">A felületen található egy menüsor, File menüponttal. Ebben a menüpontban tudunk új játékot indítani, valamint menteni és betölteni egy meglévő játékot. </w:t>
+      </w:r>
+    </w:p>
+    <w:p>
+      <w:pPr>
+        <w:pStyle w:val="Listaszerbekezds"/>
+        <w:numPr>
+          <w:ilvl w:val="2"/>
+          <w:numId w:val="3"/>
+        </w:numPr>
+        <w:rPr>
+          <w:sz w:val="28"/>
+          <w:szCs w:val="28"/>
+        </w:rPr>
+      </w:pPr>
+      <w:r>
+        <w:rPr>
+          <w:sz w:val="28"/>
+          <w:szCs w:val="28"/>
+        </w:rPr>
+        <w:t>Új játék indításakor felugrik egy dialógus ablak (</w:t>
+      </w:r>
+      <w:r>
+        <w:rPr>
+          <w:b/>
+          <w:bCs/>
+          <w:sz w:val="28"/>
+          <w:szCs w:val="28"/>
+        </w:rPr>
+        <w:t>NewGameDialogBox</w:t>
+      </w:r>
+      <w:r>
+        <w:rPr>
+          <w:sz w:val="28"/>
+          <w:szCs w:val="28"/>
+        </w:rPr>
+        <w:t>), mely segítségével beállíthatjuk a kívánt játéktábla méretét. Választhatunk kicsi (6x6), közepes (10x10) és nagy (16x16) méretek közül</w:t>
+      </w:r>
+      <w:r>
+        <w:rPr>
+          <w:sz w:val="28"/>
+          <w:szCs w:val="28"/>
+        </w:rPr>
+        <w:t>, alapértelmezetten közepes</w:t>
+      </w:r>
+      <w:r>
+        <w:rPr>
+          <w:sz w:val="28"/>
+          <w:szCs w:val="28"/>
+        </w:rPr>
+        <w:t xml:space="preserve">. </w:t>
+      </w:r>
+      <w:r>
+        <w:rPr>
+          <w:sz w:val="28"/>
+          <w:szCs w:val="28"/>
+        </w:rPr>
+        <w:t>OK gomb megnyomásával generálódik egy új játék, beállított méretben.</w:t>
+      </w:r>
+    </w:p>
+    <w:p>
+      <w:pPr>
+        <w:pStyle w:val="Listaszerbekezds"/>
+        <w:numPr>
+          <w:ilvl w:val="2"/>
+          <w:numId w:val="3"/>
+        </w:numPr>
+        <w:rPr>
+          <w:sz w:val="28"/>
+          <w:szCs w:val="28"/>
+        </w:rPr>
+      </w:pPr>
+      <w:r>
+        <w:rPr>
+          <w:sz w:val="28"/>
+          <w:szCs w:val="28"/>
+        </w:rPr>
+        <w:t>A mentés és betöltés gomb feldob egy Windows alapértelmezett fájlmentő/betöltő dialógusablakot.</w:t>
+      </w:r>
+    </w:p>
+    <w:p>
+      <w:pPr>
+        <w:pStyle w:val="Listaszerbekezds"/>
+        <w:numPr>
+          <w:ilvl w:val="1"/>
+          <w:numId w:val="3"/>
+        </w:numPr>
+        <w:rPr>
+          <w:sz w:val="28"/>
+          <w:szCs w:val="28"/>
+        </w:rPr>
+      </w:pPr>
+      <w:r>
+        <w:rPr>
+          <w:sz w:val="28"/>
+          <w:szCs w:val="28"/>
+        </w:rPr>
+        <w:t>A felületen van még egy státusz sor, mely mutatja, hogy melyik játékos van jelenleg a soron.</w:t>
+      </w:r>
+    </w:p>
+    <w:p>
+      <w:pPr>
+        <w:pStyle w:val="Listaszerbekezds"/>
+        <w:numPr>
+          <w:ilvl w:val="0"/>
+          <w:numId w:val="3"/>
+        </w:numPr>
+        <w:rPr>
+          <w:sz w:val="28"/>
+          <w:szCs w:val="28"/>
+        </w:rPr>
+      </w:pPr>
+      <w:r>
+        <w:rPr>
+          <w:sz w:val="28"/>
+          <w:szCs w:val="28"/>
+        </w:rPr>
+        <w:t>Program statikus szerkezete:</w:t>
+      </w:r>
+    </w:p>
+    <w:p>
+      <w:pPr>
+        <w:pStyle w:val="Listaszerbekezds"/>
+        <w:rPr>
+          <w:sz w:val="28"/>
+          <w:szCs w:val="28"/>
+        </w:rPr>
+      </w:pPr>
+      <w:r>
+        <w:rPr>
+          <w:noProof/>
+          <w:sz w:val="28"/>
+          <w:szCs w:val="28"/>
+        </w:rPr>
+        <w:lastRenderedPageBreak/>
+        <w:drawing>
+          <wp:inline distT="0" distB="0" distL="0" distR="0" wp14:anchorId="7D0F72D0" wp14:editId="0C5E0F62">
+            <wp:extent cx="5760720" cy="6425565"/>
+            <wp:effectExtent l="0" t="0" r="0" b="0"/>
+            <wp:docPr id="4" name="Kép 4" descr="A képen szöveg látható&#10;&#10;Automatikusan generált leírás"/>
+            <wp:cNvGraphicFramePr>
+              <a:graphicFrameLocks xmlns:a="http://purl.oclc.org/ooxml/drawingml/main" noChangeAspect="1"/>
+            </wp:cNvGraphicFramePr>
+            <a:graphic xmlns:a="http://purl.oclc.org/ooxml/drawingml/main">
+              <a:graphicData uri="http://purl.oclc.org/ooxml/drawingml/picture">
+                <pic:pic xmlns:pic="http://purl.oclc.org/ooxml/drawingml/picture">
+                  <pic:nvPicPr>
+                    <pic:cNvPr id="4" name="Kép 4" descr="A képen szöveg látható&#10;&#10;Automatikusan generált leírás"/>
+                    <pic:cNvPicPr/>
+                  </pic:nvPicPr>
+                  <pic:blipFill>
+                    <a:blip r:embed="rId9">
+                      <a:extLst>
+                        <a:ext uri="{28A0092B-C50C-407E-A947-70E740481C1C}">
+                          <a14:useLocalDpi xmlns:a14="http://schemas.microsoft.com/office/drawing/2010/main" val="0"/>
+                        </a:ext>
+                      </a:extLst>
+                    </a:blip>
+                    <a:stretch>
+                      <a:fillRect/>
+                    </a:stretch>
+                  </pic:blipFill>
+                  <pic:spPr>
+                    <a:xfrm>
+                      <a:off x="0" y="0"/>
+                      <a:ext cx="5760720" cy="6425565"/>
+                    </a:xfrm>
+                    <a:prstGeom prst="rect">
+                      <a:avLst/>
+                    </a:prstGeom>
+                  </pic:spPr>
+                </pic:pic>
+              </a:graphicData>
+            </a:graphic>
+          </wp:inline>
+        </w:drawing>
+      </w:r>
+    </w:p>
+    <w:p>
+      <w:pPr>
+        <w:pStyle w:val="Listaszerbekezds"/>
         <w:rPr>
           <w:sz w:val="28"/>
           <w:szCs w:val="28"/>
@@ -346,7 +2636,17 @@
           <w:szCs w:val="28"/>
           <w:lang w:val="hu-HU"/>
         </w:rPr>
-        <w:t xml:space="preserve">TestIfRevealed(): </w:t>
+        <w:t>TestMineSweeperFieldIfRevealed</w:t>
+      </w:r>
+      <w:r>
+        <w:rPr>
+          <w:b/>
+          <w:bCs/>
+          <w:sz w:val="28"/>
+          <w:szCs w:val="28"/>
+          <w:lang w:val="hu-HU"/>
+        </w:rPr>
+        <w:t xml:space="preserve">(): </w:t>
       </w:r>
       <w:r>
         <w:rPr>
@@ -378,7 +2678,17 @@
           <w:szCs w:val="28"/>
           <w:lang w:val="hu-HU"/>
         </w:rPr>
-        <w:t>TestIfHasBomb():</w:t>
+        <w:t>TestMineSweeperFieldIfHasBomb</w:t>
+      </w:r>
+      <w:r>
+        <w:rPr>
+          <w:b/>
+          <w:bCs/>
+          <w:sz w:val="28"/>
+          <w:szCs w:val="28"/>
+          <w:lang w:val="hu-HU"/>
+        </w:rPr>
+        <w:t>():</w:t>
       </w:r>
       <w:r>
         <w:rPr>
@@ -430,7 +2740,23 @@
           <w:szCs w:val="28"/>
           <w:lang w:val="hu-HU"/>
         </w:rPr>
-        <w:t>mező helyes szövegként való kiírása függően attól, hogy rejtett vagy felfedett, van rajta akna vagy nincs</w:t>
+        <w:t>mező helyes szövegként való kiírása függően</w:t>
+      </w:r>
+      <w:r>
+        <w:rPr>
+          <w:sz w:val="28"/>
+          <w:szCs w:val="28"/>
+          <w:lang w:val="hu-HU"/>
+        </w:rPr>
+        <w:t xml:space="preserve"> a mező állapotától és tartalmától</w:t>
+      </w:r>
+      <w:r>
+        <w:rPr>
+          <w:sz w:val="28"/>
+          <w:szCs w:val="28"/>
+          <w:lang w:val="hu-HU"/>
+        </w:rPr>
+        <w:t xml:space="preserve"> </w:t>
       </w:r>
     </w:p>
     <w:p>
@@ -456,6 +2782,7 @@
           <w:szCs w:val="28"/>
           <w:lang w:val="hu-HU"/>
         </w:rPr>
+        <w:lastRenderedPageBreak/>
         <w:t>MineSweeperBoard</w:t>
       </w:r>
       <w:r>
@@ -622,7 +2949,6 @@
           <w:szCs w:val="28"/>
           <w:lang w:val="hu-HU"/>
         </w:rPr>
-        <w:lastRenderedPageBreak/>
         <w:t xml:space="preserve">TestBoardReveal(): </w:t>
       </w:r>
       <w:r>
@@ -673,17 +2999,7 @@
           <w:szCs w:val="28"/>
           <w:lang w:val="hu-HU"/>
         </w:rPr>
-        <w:t>TestBoardPlaceBombs</w:t>
-      </w:r>
-      <w:r>
-        <w:rPr>
-          <w:b/>
-          <w:bCs/>
-          <w:sz w:val="28"/>
-          <w:szCs w:val="28"/>
-          <w:lang w:val="hu-HU"/>
-        </w:rPr>
-        <w:t xml:space="preserve"> </w:t>
+        <w:t xml:space="preserve">TestBoardPlaceBombs </w:t>
       </w:r>
       <w:r>
         <w:rPr>
@@ -1001,7 +3317,7 @@
       </w:pPr>
     </w:p>
     <w:sectPr>
-      <w:headerReference w:type="default" r:id="rId7"/>
+      <w:headerReference w:type="default" r:id="rId10"/>
       <w:pgSz w:w="595.30pt" w:h="841.90pt"/>
       <w:pgMar w:top="70.85pt" w:right="70.85pt" w:bottom="70.85pt" w:left="70.85pt" w:header="35.40pt" w:footer="35.40pt" w:gutter="0pt"/>
       <w:cols w:space="35.40pt"/>
@@ -1243,9 +3559,9 @@
     </w:lvl>
   </w:abstractNum>
   <w:abstractNum w:abstractNumId="1" w15:restartNumberingAfterBreak="0">
-    <w:nsid w:val="79BE52D2"/>
+    <w:nsid w:val="5E7613AE"/>
     <w:multiLevelType w:val="hybridMultilevel"/>
-    <w:tmpl w:val="F23EE158"/>
+    <w:tmpl w:val="EDC8BB20"/>
     <w:lvl w:ilvl="0" w:tplc="04090001">
       <w:start w:val="1"/>
       <w:numFmt w:val="bullet"/>
@@ -1270,7 +3586,7 @@
         <w:rFonts w:ascii="Courier New" w:hAnsi="Courier New" w:cs="Courier New" w:hint="default"/>
       </w:rPr>
     </w:lvl>
-    <w:lvl w:ilvl="2" w:tplc="04090005" w:tentative="1">
+    <w:lvl w:ilvl="2" w:tplc="04090005">
       <w:start w:val="1"/>
       <w:numFmt w:val="bullet"/>
       <w:lvlText w:val=""/>
@@ -1355,10 +3671,126 @@
       </w:rPr>
     </w:lvl>
   </w:abstractNum>
+  <w:abstractNum w:abstractNumId="2" w15:restartNumberingAfterBreak="0">
+    <w:nsid w:val="79BE52D2"/>
+    <w:multiLevelType w:val="hybridMultilevel"/>
+    <w:tmpl w:val="F23EE158"/>
+    <w:lvl w:ilvl="0" w:tplc="04090001">
+      <w:start w:val="1"/>
+      <w:numFmt w:val="bullet"/>
+      <w:lvlText w:val=""/>
+      <w:lvlJc w:val="start"/>
+      <w:pPr>
+        <w:ind w:start="36pt" w:hanging="18pt"/>
+      </w:pPr>
+      <w:rPr>
+        <w:rFonts w:ascii="Symbol" w:hAnsi="Symbol" w:hint="default"/>
+      </w:rPr>
+    </w:lvl>
+    <w:lvl w:ilvl="1" w:tplc="04090003">
+      <w:start w:val="1"/>
+      <w:numFmt w:val="bullet"/>
+      <w:lvlText w:val="o"/>
+      <w:lvlJc w:val="start"/>
+      <w:pPr>
+        <w:ind w:start="72pt" w:hanging="18pt"/>
+      </w:pPr>
+      <w:rPr>
+        <w:rFonts w:ascii="Courier New" w:hAnsi="Courier New" w:cs="Courier New" w:hint="default"/>
+      </w:rPr>
+    </w:lvl>
+    <w:lvl w:ilvl="2" w:tplc="04090005" w:tentative="1">
+      <w:start w:val="1"/>
+      <w:numFmt w:val="bullet"/>
+      <w:lvlText w:val=""/>
+      <w:lvlJc w:val="start"/>
+      <w:pPr>
+        <w:ind w:start="108pt" w:hanging="18pt"/>
+      </w:pPr>
+      <w:rPr>
+        <w:rFonts w:ascii="Wingdings" w:hAnsi="Wingdings" w:hint="default"/>
+      </w:rPr>
+    </w:lvl>
+    <w:lvl w:ilvl="3" w:tplc="04090001" w:tentative="1">
+      <w:start w:val="1"/>
+      <w:numFmt w:val="bullet"/>
+      <w:lvlText w:val=""/>
+      <w:lvlJc w:val="start"/>
+      <w:pPr>
+        <w:ind w:start="144pt" w:hanging="18pt"/>
+      </w:pPr>
+      <w:rPr>
+        <w:rFonts w:ascii="Symbol" w:hAnsi="Symbol" w:hint="default"/>
+      </w:rPr>
+    </w:lvl>
+    <w:lvl w:ilvl="4" w:tplc="04090003" w:tentative="1">
+      <w:start w:val="1"/>
+      <w:numFmt w:val="bullet"/>
+      <w:lvlText w:val="o"/>
+      <w:lvlJc w:val="start"/>
+      <w:pPr>
+        <w:ind w:start="180pt" w:hanging="18pt"/>
+      </w:pPr>
+      <w:rPr>
+        <w:rFonts w:ascii="Courier New" w:hAnsi="Courier New" w:cs="Courier New" w:hint="default"/>
+      </w:rPr>
+    </w:lvl>
+    <w:lvl w:ilvl="5" w:tplc="04090005" w:tentative="1">
+      <w:start w:val="1"/>
+      <w:numFmt w:val="bullet"/>
+      <w:lvlText w:val=""/>
+      <w:lvlJc w:val="start"/>
+      <w:pPr>
+        <w:ind w:start="216pt" w:hanging="18pt"/>
+      </w:pPr>
+      <w:rPr>
+        <w:rFonts w:ascii="Wingdings" w:hAnsi="Wingdings" w:hint="default"/>
+      </w:rPr>
+    </w:lvl>
+    <w:lvl w:ilvl="6" w:tplc="04090001" w:tentative="1">
+      <w:start w:val="1"/>
+      <w:numFmt w:val="bullet"/>
+      <w:lvlText w:val=""/>
+      <w:lvlJc w:val="start"/>
+      <w:pPr>
+        <w:ind w:start="252pt" w:hanging="18pt"/>
+      </w:pPr>
+      <w:rPr>
+        <w:rFonts w:ascii="Symbol" w:hAnsi="Symbol" w:hint="default"/>
+      </w:rPr>
+    </w:lvl>
+    <w:lvl w:ilvl="7" w:tplc="04090003" w:tentative="1">
+      <w:start w:val="1"/>
+      <w:numFmt w:val="bullet"/>
+      <w:lvlText w:val="o"/>
+      <w:lvlJc w:val="start"/>
+      <w:pPr>
+        <w:ind w:start="288pt" w:hanging="18pt"/>
+      </w:pPr>
+      <w:rPr>
+        <w:rFonts w:ascii="Courier New" w:hAnsi="Courier New" w:cs="Courier New" w:hint="default"/>
+      </w:rPr>
+    </w:lvl>
+    <w:lvl w:ilvl="8" w:tplc="04090005" w:tentative="1">
+      <w:start w:val="1"/>
+      <w:numFmt w:val="bullet"/>
+      <w:lvlText w:val=""/>
+      <w:lvlJc w:val="start"/>
+      <w:pPr>
+        <w:ind w:start="324pt" w:hanging="18pt"/>
+      </w:pPr>
+      <w:rPr>
+        <w:rFonts w:ascii="Wingdings" w:hAnsi="Wingdings" w:hint="default"/>
+      </w:rPr>
+    </w:lvl>
+  </w:abstractNum>
   <w:num w:numId="1">
     <w:abstractNumId w:val="0"/>
   </w:num>
   <w:num w:numId="2">
+    <w:abstractNumId w:val="2"/>
+  </w:num>
+  <w:num w:numId="3">
     <w:abstractNumId w:val="1"/>
   </w:num>
 </w:numbering>
@@ -1766,7 +4198,6 @@
   <w:style w:type="character" w:default="1" w:styleId="Bekezdsalapbettpusa">
     <w:name w:val="Default Paragraph Font"/>
     <w:uiPriority w:val="1"/>
-    <w:semiHidden/>
     <w:unhideWhenUsed/>
   </w:style>
   <w:style w:type="table" w:default="1" w:styleId="Normltblzat">

</xml_diff>

<commit_message>
Add Xamarin platform version of game
</commit_message>
<xml_diff>
--- a/t8hgxr-15-elso/t8hgxr-1-dok.docx
+++ b/t8hgxr-15-elso/t8hgxr-1-dok.docx
@@ -4,13 +4,8 @@
   <w:body>
     <w:p>
       <w:pPr>
-        <w:pStyle w:val="Listaszerbekezds"/>
-        <w:numPr>
-          <w:ilvl w:val="0"/>
-          <w:numId w:val="1"/>
-        </w:numPr>
         <w:spacing w:after="18pt"/>
-        <w:ind w:start="0pt" w:firstLine="0pt"/>
+        <w:ind w:start="18pt"/>
         <w:rPr>
           <w:rStyle w:val="Kiemels2"/>
           <w:sz w:val="36"/>
@@ -23,19 +18,35 @@
           <w:sz w:val="36"/>
           <w:szCs w:val="36"/>
         </w:rPr>
-        <w:t xml:space="preserve"> Beadandó feladat dokumentáció </w:t>
-      </w:r>
-    </w:p>
-    <w:p>
-      <w:pPr>
-        <w:pStyle w:val="Listaszerbekezds"/>
-        <w:spacing w:after="18pt"/>
-        <w:ind w:start="0pt"/>
+        <w:t>3</w:t>
+      </w:r>
+      <w:r>
         <w:rPr>
           <w:rStyle w:val="Kiemels2"/>
           <w:sz w:val="36"/>
           <w:szCs w:val="36"/>
         </w:rPr>
+        <w:t>.</w:t>
+      </w:r>
+      <w:r>
+        <w:rPr>
+          <w:rStyle w:val="Kiemels2"/>
+          <w:sz w:val="36"/>
+          <w:szCs w:val="36"/>
+        </w:rPr>
+        <w:t xml:space="preserve"> Beadandó feladat dokumentáció </w:t>
+      </w:r>
+    </w:p>
+    <w:p>
+      <w:pPr>
+        <w:pStyle w:val="Listaszerbekezds"/>
+        <w:spacing w:after="18pt"/>
+        <w:ind w:start="0pt"/>
+        <w:rPr>
+          <w:rStyle w:val="Kiemels2"/>
+          <w:sz w:val="36"/>
+          <w:szCs w:val="36"/>
+        </w:rPr>
       </w:pPr>
     </w:p>
     <w:p>
@@ -247,7 +258,43 @@
           <w:sz w:val="28"/>
           <w:szCs w:val="28"/>
         </w:rPr>
-        <w:t xml:space="preserve"> A játékot három táblamérettel játszhatjuk: kicsi (6x6), közepes (10x10), nagy (16x16). Program indulásakor nincs tábla. A tábla akkor generálódik, amikor új játékot indítunk.</w:t>
+        <w:t xml:space="preserve"> A játékot három táblamérettel játszhatjuk: kicsi (6x6), közepes (10x10), nagy (16x16). Program indulásakor </w:t>
+      </w:r>
+      <w:r>
+        <w:rPr>
+          <w:sz w:val="28"/>
+          <w:szCs w:val="28"/>
+        </w:rPr>
+        <w:t>k</w:t>
+      </w:r>
+      <w:r>
+        <w:rPr>
+          <w:sz w:val="28"/>
+          <w:szCs w:val="28"/>
+          <w:lang w:val="hu-HU"/>
+        </w:rPr>
+        <w:t xml:space="preserve">özepes méretű </w:t>
+      </w:r>
+      <w:r>
+        <w:rPr>
+          <w:sz w:val="28"/>
+          <w:szCs w:val="28"/>
+        </w:rPr>
+        <w:t>tábla</w:t>
+      </w:r>
+      <w:r>
+        <w:rPr>
+          <w:sz w:val="28"/>
+          <w:szCs w:val="28"/>
+        </w:rPr>
+        <w:t xml:space="preserve"> jelenik meg</w:t>
+      </w:r>
+      <w:r>
+        <w:rPr>
+          <w:sz w:val="28"/>
+          <w:szCs w:val="28"/>
+        </w:rPr>
+        <w:t>.</w:t>
       </w:r>
     </w:p>
     <w:p>
@@ -267,14 +314,165 @@
           <w:sz w:val="28"/>
           <w:szCs w:val="28"/>
         </w:rPr>
-        <w:t>A feladatot egyablakos asztali alkalmazásként Windows Forms grafikus felülettel</w:t>
-      </w:r>
-      <w:r>
-        <w:rPr>
-          <w:sz w:val="28"/>
-          <w:szCs w:val="28"/>
-        </w:rPr>
-        <w:t xml:space="preserve"> valósítjuk meg</w:t>
+        <w:t>A feladato</w:t>
+      </w:r>
+      <w:r>
+        <w:rPr>
+          <w:sz w:val="28"/>
+          <w:szCs w:val="28"/>
+        </w:rPr>
+        <w:t>t</w:t>
+      </w:r>
+      <w:r>
+        <w:rPr>
+          <w:sz w:val="28"/>
+          <w:szCs w:val="28"/>
+        </w:rPr>
+        <w:t xml:space="preserve"> Xamarin Forms alkalmazásként, Android platformon valósítjuk meg, amely </w:t>
+      </w:r>
+      <w:r>
+        <w:rPr>
+          <w:sz w:val="28"/>
+          <w:szCs w:val="28"/>
+        </w:rPr>
+        <w:t>négy</w:t>
+      </w:r>
+      <w:r>
+        <w:rPr>
+          <w:sz w:val="28"/>
+          <w:szCs w:val="28"/>
+        </w:rPr>
+        <w:t xml:space="preserve"> lapból fog állni. Az alkalmazás portré tájolást támogat. </w:t>
+      </w:r>
+    </w:p>
+    <w:p>
+      <w:pPr>
+        <w:pStyle w:val="Listaszerbekezds"/>
+        <w:numPr>
+          <w:ilvl w:val="1"/>
+          <w:numId w:val="3"/>
+        </w:numPr>
+        <w:rPr>
+          <w:sz w:val="28"/>
+          <w:szCs w:val="28"/>
+        </w:rPr>
+      </w:pPr>
+      <w:r>
+        <w:rPr>
+          <w:sz w:val="28"/>
+          <w:szCs w:val="28"/>
+        </w:rPr>
+        <w:t xml:space="preserve">Az első képernyő (Játék) tartalmazza a játéktáblát, </w:t>
+      </w:r>
+      <w:r>
+        <w:rPr>
+          <w:sz w:val="28"/>
+          <w:szCs w:val="28"/>
+        </w:rPr>
+        <w:t xml:space="preserve">jelenleg soron lévő játékost </w:t>
+      </w:r>
+      <w:r>
+        <w:rPr>
+          <w:sz w:val="28"/>
+          <w:szCs w:val="28"/>
+        </w:rPr>
+        <w:t xml:space="preserve">a lap </w:t>
+      </w:r>
+      <w:r>
+        <w:rPr>
+          <w:sz w:val="28"/>
+          <w:szCs w:val="28"/>
+        </w:rPr>
+        <w:t>tetején</w:t>
+      </w:r>
+      <w:r>
+        <w:rPr>
+          <w:sz w:val="28"/>
+          <w:szCs w:val="28"/>
+        </w:rPr>
+        <w:t xml:space="preserve">, az új játék, valamint a </w:t>
+      </w:r>
+      <w:r>
+        <w:rPr>
+          <w:sz w:val="28"/>
+          <w:szCs w:val="28"/>
+        </w:rPr>
+        <w:t>betöltés és mentés gombok vannak</w:t>
+      </w:r>
+      <w:r>
+        <w:rPr>
+          <w:sz w:val="28"/>
+          <w:szCs w:val="28"/>
+        </w:rPr>
+        <w:t>.</w:t>
+      </w:r>
+    </w:p>
+    <w:p>
+      <w:pPr>
+        <w:pStyle w:val="Listaszerbekezds"/>
+        <w:numPr>
+          <w:ilvl w:val="1"/>
+          <w:numId w:val="3"/>
+        </w:numPr>
+        <w:rPr>
+          <w:sz w:val="28"/>
+          <w:szCs w:val="28"/>
+        </w:rPr>
+      </w:pPr>
+      <w:r>
+        <w:rPr>
+          <w:sz w:val="28"/>
+          <w:szCs w:val="28"/>
+        </w:rPr>
+        <w:t xml:space="preserve"> A második képernyőn </w:t>
+      </w:r>
+      <w:r>
+        <w:rPr>
+          <w:sz w:val="28"/>
+          <w:szCs w:val="28"/>
+        </w:rPr>
+        <w:t xml:space="preserve">(új játék) </w:t>
+      </w:r>
+      <w:r>
+        <w:rPr>
+          <w:sz w:val="28"/>
+          <w:szCs w:val="28"/>
+        </w:rPr>
+        <w:t xml:space="preserve">van lehetőség </w:t>
+      </w:r>
+      <w:r>
+        <w:rPr>
+          <w:sz w:val="28"/>
+          <w:szCs w:val="28"/>
+        </w:rPr>
+        <w:t>új játék indítására, táblaméret kiválasztás</w:t>
+      </w:r>
+      <w:r>
+        <w:rPr>
+          <w:sz w:val="28"/>
+          <w:szCs w:val="28"/>
+        </w:rPr>
+        <w:t>ára.</w:t>
+      </w:r>
+    </w:p>
+    <w:p>
+      <w:pPr>
+        <w:pStyle w:val="Listaszerbekezds"/>
+        <w:numPr>
+          <w:ilvl w:val="1"/>
+          <w:numId w:val="3"/>
+        </w:numPr>
+        <w:rPr>
+          <w:sz w:val="28"/>
+          <w:szCs w:val="28"/>
+        </w:rPr>
+      </w:pPr>
+      <w:r>
+        <w:rPr>
+          <w:sz w:val="28"/>
+          <w:szCs w:val="28"/>
+        </w:rPr>
+        <w:t xml:space="preserve">A további két képernyő a betöltésnél, illetve mentésnél megjelenő lista, ahol a játékok elnevezése mellett a mentés dátuma is látható. Mentés esetén ezen felül lehetőség van új név megadására is. </w:t>
       </w:r>
     </w:p>
     <w:p>
@@ -289,73 +487,6 @@
           <w:szCs w:val="28"/>
         </w:rPr>
       </w:pPr>
-      <w:r>
-        <w:rPr>
-          <w:sz w:val="28"/>
-          <w:szCs w:val="28"/>
-        </w:rPr>
-        <w:t>Az ablakban elhelyezünk egy menüt a következő menüpont</w:t>
-      </w:r>
-      <w:r>
-        <w:rPr>
-          <w:sz w:val="28"/>
-          <w:szCs w:val="28"/>
-        </w:rPr>
-        <w:t>tal</w:t>
-      </w:r>
-      <w:r>
-        <w:rPr>
-          <w:sz w:val="28"/>
-          <w:szCs w:val="28"/>
-        </w:rPr>
-        <w:t>: File (Új játék</w:t>
-      </w:r>
-      <w:r>
-        <w:rPr>
-          <w:sz w:val="28"/>
-          <w:szCs w:val="28"/>
-        </w:rPr>
-        <w:t xml:space="preserve">, </w:t>
-      </w:r>
-      <w:r>
-        <w:rPr>
-          <w:sz w:val="28"/>
-          <w:szCs w:val="28"/>
-        </w:rPr>
-        <w:t>Játék betöltése, Játék mentése</w:t>
-      </w:r>
-    </w:p>
-    <w:p>
-      <w:pPr>
-        <w:pStyle w:val="Listaszerbekezds"/>
-        <w:rPr>
-          <w:sz w:val="28"/>
-          <w:szCs w:val="28"/>
-          <w:lang w:val="hu-HU"/>
-        </w:rPr>
-      </w:pPr>
-      <w:r>
-        <w:rPr>
-          <w:sz w:val="28"/>
-          <w:szCs w:val="28"/>
-        </w:rPr>
-        <w:t>Az ablak alján megjelenítünk egy státuszsort, amely  jelzi, hogy ki van a</w:t>
-      </w:r>
-      <w:r>
-        <w:rPr>
-          <w:sz w:val="28"/>
-          <w:szCs w:val="28"/>
-        </w:rPr>
-        <w:t xml:space="preserve"> </w:t>
-      </w:r>
-      <w:r>
-        <w:rPr>
-          <w:sz w:val="28"/>
-          <w:szCs w:val="28"/>
-          <w:lang w:val="hu-HU"/>
-        </w:rPr>
-        <w:t>soron</w:t>
-      </w:r>
     </w:p>
     <w:p>
       <w:pPr>
@@ -367,32 +498,82 @@
         <w:rPr>
           <w:sz w:val="28"/>
           <w:szCs w:val="28"/>
-          <w:lang w:val="hu-HU"/>
-        </w:rPr>
-      </w:pPr>
-      <w:r>
-        <w:rPr>
-          <w:sz w:val="28"/>
-          <w:szCs w:val="28"/>
-          <w:lang w:val="hu-HU"/>
-        </w:rPr>
-        <w:t>Új játék indításakor megjelenik egy dialógusablak, melyel beállíthatjuk a kívánt pályaméretet. Ekkor megjelenik a táblának megfele</w:t>
-      </w:r>
-      <w:r>
-        <w:rPr>
-          <w:sz w:val="28"/>
-          <w:szCs w:val="28"/>
-          <w:lang w:val="hu-HU"/>
-        </w:rPr>
-        <w:t>l</w:t>
-      </w:r>
-      <w:r>
-        <w:rPr>
-          <w:sz w:val="28"/>
-          <w:szCs w:val="28"/>
-          <w:lang w:val="hu-HU"/>
-        </w:rPr>
-        <w:t>ő gombrács.</w:t>
+        </w:rPr>
+      </w:pPr>
+      <w:r>
+        <w:rPr>
+          <w:sz w:val="28"/>
+          <w:szCs w:val="28"/>
+        </w:rPr>
+        <w:t>Az ablakban elhelyezünk egy menüt a következő menüpont</w:t>
+      </w:r>
+      <w:r>
+        <w:rPr>
+          <w:sz w:val="28"/>
+          <w:szCs w:val="28"/>
+        </w:rPr>
+        <w:t>tal</w:t>
+      </w:r>
+      <w:r>
+        <w:rPr>
+          <w:sz w:val="28"/>
+          <w:szCs w:val="28"/>
+        </w:rPr>
+        <w:t>: File (Új játék</w:t>
+      </w:r>
+      <w:r>
+        <w:rPr>
+          <w:sz w:val="28"/>
+          <w:szCs w:val="28"/>
+        </w:rPr>
+        <w:t xml:space="preserve">, </w:t>
+      </w:r>
+      <w:r>
+        <w:rPr>
+          <w:sz w:val="28"/>
+          <w:szCs w:val="28"/>
+        </w:rPr>
+        <w:t>Játék betöltése, Játék mentése</w:t>
+      </w:r>
+    </w:p>
+    <w:p>
+      <w:pPr>
+        <w:pStyle w:val="Listaszerbekezds"/>
+        <w:rPr>
+          <w:sz w:val="28"/>
+          <w:szCs w:val="28"/>
+          <w:lang w:val="hu-HU"/>
+        </w:rPr>
+      </w:pPr>
+      <w:r>
+        <w:rPr>
+          <w:sz w:val="28"/>
+          <w:szCs w:val="28"/>
+        </w:rPr>
+        <w:t>Az ablak alján megjelenítünk egy státuszsort, amely  jelzi, hogy ki van a</w:t>
+      </w:r>
+      <w:r>
+        <w:rPr>
+          <w:sz w:val="28"/>
+          <w:szCs w:val="28"/>
+        </w:rPr>
+        <w:t xml:space="preserve"> </w:t>
+      </w:r>
+      <w:r>
+        <w:rPr>
+          <w:sz w:val="28"/>
+          <w:szCs w:val="28"/>
+          <w:lang w:val="hu-HU"/>
+        </w:rPr>
+        <w:t>soron</w:t>
+      </w:r>
+      <w:r>
+        <w:rPr>
+          <w:sz w:val="28"/>
+          <w:szCs w:val="28"/>
+          <w:lang w:val="hu-HU"/>
+        </w:rPr>
+        <w:t>.</w:t>
       </w:r>
     </w:p>
     <w:p>
@@ -412,54 +593,25 @@
         <w:rPr>
           <w:sz w:val="28"/>
           <w:szCs w:val="28"/>
-        </w:rPr>
-        <w:t xml:space="preserve"> </w:t>
-      </w:r>
-      <w:r>
-        <w:rPr>
-          <w:sz w:val="28"/>
-          <w:szCs w:val="28"/>
-        </w:rPr>
-        <w:t>A játéktábla a beállítot játék mérettel megegyező számú nyomógomból áll, melyeket rácsba rendezünk el. A nyomógomb</w:t>
-      </w:r>
-      <w:r>
-        <w:t xml:space="preserve"> </w:t>
-      </w:r>
-      <w:r>
-        <w:rPr>
-          <w:sz w:val="28"/>
-          <w:szCs w:val="28"/>
-        </w:rPr>
-        <w:t>egérkattintás hatására</w:t>
-      </w:r>
-      <w:r>
-        <w:rPr>
-          <w:sz w:val="28"/>
-          <w:szCs w:val="28"/>
-        </w:rPr>
-        <w:t xml:space="preserve"> </w:t>
-      </w:r>
-      <w:r>
-        <w:rPr>
-          <w:sz w:val="28"/>
-          <w:szCs w:val="28"/>
-        </w:rPr>
-        <w:t xml:space="preserve">a feladatban leírtaknak megfelelően fed fel mezőt/mezőket, majd a </w:t>
-      </w:r>
-      <w:r>
-        <w:rPr>
-          <w:sz w:val="28"/>
-          <w:szCs w:val="28"/>
-        </w:rPr>
-        <w:lastRenderedPageBreak/>
-        <w:t>következő játékosra vált.</w:t>
-      </w:r>
-      <w:r>
-        <w:rPr>
-          <w:sz w:val="28"/>
-          <w:szCs w:val="28"/>
-        </w:rPr>
-        <w:t xml:space="preserve"> Csak azokra a mezőkre lehet nyomni, melyek fedettek.</w:t>
+          <w:lang w:val="hu-HU"/>
+        </w:rPr>
+        <w:t>Új játék indításakor megjelenik egy dialógusablak, melyel beállíthatjuk a kívánt pályaméretet. Ekkor megjelenik a táblának megfele</w:t>
+      </w:r>
+      <w:r>
+        <w:rPr>
+          <w:sz w:val="28"/>
+          <w:szCs w:val="28"/>
+          <w:lang w:val="hu-HU"/>
+        </w:rPr>
+        <w:t>l</w:t>
+      </w:r>
+      <w:r>
+        <w:rPr>
+          <w:sz w:val="28"/>
+          <w:szCs w:val="28"/>
+          <w:lang w:val="hu-HU"/>
+        </w:rPr>
+        <w:t>ő gombrács.</w:t>
       </w:r>
     </w:p>
     <w:p>
@@ -480,27 +632,6 @@
           <w:sz w:val="28"/>
           <w:szCs w:val="28"/>
         </w:rPr>
-        <w:t>Ha egy aknát tartalmazó mezőre lépünk</w:t>
-      </w:r>
-      <w:r>
-        <w:rPr>
-          <w:sz w:val="28"/>
-          <w:szCs w:val="28"/>
-        </w:rPr>
-        <w:t>,</w:t>
-      </w:r>
-      <w:r>
-        <w:rPr>
-          <w:sz w:val="28"/>
-          <w:szCs w:val="28"/>
-        </w:rPr>
-        <w:t xml:space="preserve"> akkor soron lévő játékos veszített, és a játéknak vége.</w:t>
-      </w:r>
-      <w:r>
-        <w:rPr>
-          <w:sz w:val="28"/>
-          <w:szCs w:val="28"/>
-        </w:rPr>
         <w:t xml:space="preserve"> </w:t>
       </w:r>
       <w:r>
@@ -508,65 +639,52 @@
           <w:sz w:val="28"/>
           <w:szCs w:val="28"/>
         </w:rPr>
-        <w:t xml:space="preserve">Ha </w:t>
-      </w:r>
-      <w:r>
-        <w:rPr>
-          <w:sz w:val="28"/>
-          <w:szCs w:val="28"/>
-        </w:rPr>
-        <w:t>már nincs akna nélküli mező</w:t>
-      </w:r>
-      <w:r>
-        <w:rPr>
-          <w:sz w:val="28"/>
-          <w:szCs w:val="28"/>
-        </w:rPr>
-        <w:t xml:space="preserve">, </w:t>
-      </w:r>
-      <w:r>
-        <w:rPr>
-          <w:sz w:val="28"/>
-          <w:szCs w:val="28"/>
-        </w:rPr>
-        <w:t>a játék döntetlennel véget ér. Az összes aknát tartalmazó mező felfedődik.</w:t>
-      </w:r>
-    </w:p>
-    <w:p>
-      <w:pPr>
-        <w:pStyle w:val="Listaszerbekezds"/>
-        <w:rPr>
-          <w:sz w:val="28"/>
-          <w:szCs w:val="28"/>
-        </w:rPr>
-      </w:pPr>
-      <w:r>
-        <w:rPr>
-          <w:sz w:val="28"/>
-          <w:szCs w:val="28"/>
-        </w:rPr>
-        <w:t>Ilyenkor nem váltunk át a következő játékosra. Megjelenik egy dialógusablak</w:t>
-      </w:r>
-      <w:r>
-        <w:rPr>
-          <w:sz w:val="28"/>
-          <w:szCs w:val="28"/>
-        </w:rPr>
-        <w:t xml:space="preserve"> mely kiírja, hogy döntetlen-e játék, vagy </w:t>
-      </w:r>
-      <w:r>
-        <w:rPr>
-          <w:sz w:val="28"/>
-          <w:szCs w:val="28"/>
-        </w:rPr>
-        <w:t xml:space="preserve">azt, </w:t>
-      </w:r>
-      <w:r>
-        <w:rPr>
-          <w:sz w:val="28"/>
-          <w:szCs w:val="28"/>
-        </w:rPr>
-        <w:t>hogy ki nyert.</w:t>
+        <w:t>A játéktábla a beállítot játék mérettel megegyező számú nyomógomból áll, melyeket rácsba rendezünk el. A nyomógomb</w:t>
+      </w:r>
+      <w:r>
+        <w:t xml:space="preserve"> </w:t>
+      </w:r>
+      <w:r>
+        <w:rPr>
+          <w:sz w:val="28"/>
+          <w:szCs w:val="28"/>
+        </w:rPr>
+        <w:t>egérkattintás hatására</w:t>
+      </w:r>
+      <w:r>
+        <w:rPr>
+          <w:sz w:val="28"/>
+          <w:szCs w:val="28"/>
+        </w:rPr>
+        <w:t xml:space="preserve"> </w:t>
+      </w:r>
+      <w:r>
+        <w:rPr>
+          <w:sz w:val="28"/>
+          <w:szCs w:val="28"/>
+        </w:rPr>
+        <w:t>a feladatban leírtaknak megfelelően fed fel mezőt/mezőket, majd a következő játékosra vált.</w:t>
+      </w:r>
+      <w:r>
+        <w:rPr>
+          <w:sz w:val="28"/>
+          <w:szCs w:val="28"/>
+        </w:rPr>
+        <w:t xml:space="preserve"> Csak azokra a mezőkre lehet nyomni, melyek </w:t>
+      </w:r>
+      <w:r>
+        <w:rPr>
+          <w:sz w:val="28"/>
+          <w:szCs w:val="28"/>
+        </w:rPr>
+        <w:t>nem fel</w:t>
+      </w:r>
+      <w:r>
+        <w:rPr>
+          <w:sz w:val="28"/>
+          <w:szCs w:val="28"/>
+        </w:rPr>
+        <w:t>fedettek.</w:t>
       </w:r>
     </w:p>
     <w:p>
@@ -586,17 +704,94 @@
         <w:rPr>
           <w:sz w:val="28"/>
           <w:szCs w:val="28"/>
-          <w:lang w:val="hu-HU"/>
-        </w:rPr>
-        <w:t>Játékot tudunk menteni és betölteni. Ilyen esetben az alapértelmezett Windows fájl mentés vagy megnyitás dialógusablak jelenik meg, melyben a felhasználó adja mentett fájl nevét</w:t>
-      </w:r>
-      <w:r>
-        <w:rPr>
-          <w:sz w:val="28"/>
-          <w:szCs w:val="28"/>
-          <w:lang w:val="hu-HU"/>
-        </w:rPr>
-        <w:t>.</w:t>
+        </w:rPr>
+        <w:t>Ha egy aknát tartalmazó mezőre lépünk</w:t>
+      </w:r>
+      <w:r>
+        <w:rPr>
+          <w:sz w:val="28"/>
+          <w:szCs w:val="28"/>
+        </w:rPr>
+        <w:t>,</w:t>
+      </w:r>
+      <w:r>
+        <w:rPr>
+          <w:sz w:val="28"/>
+          <w:szCs w:val="28"/>
+        </w:rPr>
+        <w:t xml:space="preserve"> akkor soron lévő játékos veszített, és a játéknak vége.</w:t>
+      </w:r>
+      <w:r>
+        <w:rPr>
+          <w:sz w:val="28"/>
+          <w:szCs w:val="28"/>
+        </w:rPr>
+        <w:t xml:space="preserve"> </w:t>
+      </w:r>
+      <w:r>
+        <w:rPr>
+          <w:sz w:val="28"/>
+          <w:szCs w:val="28"/>
+        </w:rPr>
+        <w:t xml:space="preserve">Ha </w:t>
+      </w:r>
+      <w:r>
+        <w:rPr>
+          <w:sz w:val="28"/>
+          <w:szCs w:val="28"/>
+        </w:rPr>
+        <w:t>már nincs akna nélküli mező</w:t>
+      </w:r>
+      <w:r>
+        <w:rPr>
+          <w:sz w:val="28"/>
+          <w:szCs w:val="28"/>
+        </w:rPr>
+        <w:t xml:space="preserve">, </w:t>
+      </w:r>
+      <w:r>
+        <w:rPr>
+          <w:sz w:val="28"/>
+          <w:szCs w:val="28"/>
+        </w:rPr>
+        <w:t>a játék döntetlennel véget ér. Az összes aknát tartalmazó mező felfedődik.</w:t>
+      </w:r>
+    </w:p>
+    <w:p>
+      <w:pPr>
+        <w:pStyle w:val="Listaszerbekezds"/>
+        <w:rPr>
+          <w:sz w:val="28"/>
+          <w:szCs w:val="28"/>
+        </w:rPr>
+      </w:pPr>
+      <w:r>
+        <w:rPr>
+          <w:sz w:val="28"/>
+          <w:szCs w:val="28"/>
+        </w:rPr>
+        <w:t>Ilyenkor nem váltunk át a következő játékosra. Megjelenik egy dialógusablak</w:t>
+      </w:r>
+      <w:r>
+        <w:rPr>
+          <w:sz w:val="28"/>
+          <w:szCs w:val="28"/>
+        </w:rPr>
+        <w:t xml:space="preserve"> mely kiírja, hogy döntetlen-e játék, vagy </w:t>
+      </w:r>
+      <w:r>
+        <w:rPr>
+          <w:sz w:val="28"/>
+          <w:szCs w:val="28"/>
+        </w:rPr>
+        <w:t xml:space="preserve">azt, </w:t>
+      </w:r>
+      <w:r>
+        <w:rPr>
+          <w:sz w:val="28"/>
+          <w:szCs w:val="28"/>
+        </w:rPr>
+        <w:t>hogy ki nyert.</w:t>
       </w:r>
     </w:p>
     <w:p>
@@ -618,6 +813,36 @@
           <w:szCs w:val="28"/>
           <w:lang w:val="hu-HU"/>
         </w:rPr>
+        <w:t>Játékot tudunk menteni és betölteni. Ilyen esetben az alapértelmezett Windows fájl mentés vagy megnyitás dialógusablak jelenik meg, melyben a felhasználó adja mentett fájl nevét</w:t>
+      </w:r>
+      <w:r>
+        <w:rPr>
+          <w:sz w:val="28"/>
+          <w:szCs w:val="28"/>
+          <w:lang w:val="hu-HU"/>
+        </w:rPr>
+        <w:t>.</w:t>
+      </w:r>
+    </w:p>
+    <w:p>
+      <w:pPr>
+        <w:pStyle w:val="Listaszerbekezds"/>
+        <w:numPr>
+          <w:ilvl w:val="0"/>
+          <w:numId w:val="3"/>
+        </w:numPr>
+        <w:rPr>
+          <w:sz w:val="28"/>
+          <w:szCs w:val="28"/>
+          <w:lang w:val="hu-HU"/>
+        </w:rPr>
+      </w:pPr>
+      <w:r>
+        <w:rPr>
+          <w:sz w:val="28"/>
+          <w:szCs w:val="28"/>
+          <w:lang w:val="hu-HU"/>
+        </w:rPr>
         <w:t>Felhasználói esetek a követekező ábrán láthatóak:</w:t>
       </w:r>
     </w:p>
@@ -647,6 +872,7 @@
           <w:szCs w:val="28"/>
           <w:lang w:val="hu-HU"/>
         </w:rPr>
+        <w:lastRenderedPageBreak/>
         <w:drawing>
           <wp:anchor distT="0" distB="0" distL="114300" distR="114300" simplePos="0" relativeHeight="251658240" behindDoc="0" locked="0" layoutInCell="1" allowOverlap="1" wp14:anchorId="452B4284" wp14:editId="72EC73C9">
             <wp:simplePos x="0" y="0"/>
@@ -960,53 +1186,212 @@
           <w:sz w:val="28"/>
           <w:szCs w:val="28"/>
         </w:rPr>
-        <w:t xml:space="preserve">• A programot háromrétegű architektúrában valósíjuk meg. A megjelenítés a View, a modell a Model, míg a perzisztencia a Persistence </w:t>
-      </w:r>
-      <w:r>
-        <w:rPr>
+        <w:t xml:space="preserve">• A programot </w:t>
+      </w:r>
+      <w:r>
+        <w:rPr>
+          <w:sz w:val="28"/>
+          <w:szCs w:val="28"/>
+        </w:rPr>
+        <w:t>MVVM</w:t>
+      </w:r>
+      <w:r>
+        <w:rPr>
+          <w:sz w:val="28"/>
+          <w:szCs w:val="28"/>
+        </w:rPr>
+        <w:t xml:space="preserve"> meg. A megjelenítés a </w:t>
+      </w:r>
+      <w:r>
+        <w:rPr>
+          <w:b/>
+          <w:bCs/>
+          <w:sz w:val="28"/>
+          <w:szCs w:val="28"/>
+        </w:rPr>
+        <w:t>View</w:t>
+      </w:r>
+      <w:r>
+        <w:rPr>
+          <w:sz w:val="28"/>
+          <w:szCs w:val="28"/>
+        </w:rPr>
+        <w:t xml:space="preserve">, a modell a </w:t>
+      </w:r>
+      <w:r>
+        <w:rPr>
+          <w:b/>
+          <w:bCs/>
+          <w:sz w:val="28"/>
+          <w:szCs w:val="28"/>
+        </w:rPr>
+        <w:t>Model</w:t>
+      </w:r>
+      <w:r>
+        <w:rPr>
+          <w:sz w:val="28"/>
+          <w:szCs w:val="28"/>
+        </w:rPr>
+        <w:t xml:space="preserve">, </w:t>
+      </w:r>
+      <w:r>
+        <w:rPr>
+          <w:sz w:val="28"/>
+          <w:szCs w:val="28"/>
+        </w:rPr>
+        <w:t>a n</w:t>
+      </w:r>
+      <w:r>
+        <w:rPr>
+          <w:sz w:val="28"/>
+          <w:szCs w:val="28"/>
+          <w:lang w:val="hu-HU"/>
+        </w:rPr>
+        <w:t xml:space="preserve">ézetmodell a </w:t>
+      </w:r>
+      <w:r>
+        <w:rPr>
+          <w:b/>
+          <w:bCs/>
+          <w:sz w:val="28"/>
+          <w:szCs w:val="28"/>
+          <w:lang w:val="hu-HU"/>
+        </w:rPr>
+        <w:t>ViewModel</w:t>
+      </w:r>
+      <w:r>
+        <w:rPr>
+          <w:sz w:val="28"/>
+          <w:szCs w:val="28"/>
+          <w:lang w:val="hu-HU"/>
+        </w:rPr>
+        <w:t xml:space="preserve">, </w:t>
+      </w:r>
+      <w:r>
+        <w:rPr>
+          <w:sz w:val="28"/>
+          <w:szCs w:val="28"/>
+        </w:rPr>
+        <w:t xml:space="preserve">míg a perzisztencia a </w:t>
+      </w:r>
+      <w:r>
+        <w:rPr>
+          <w:b/>
+          <w:bCs/>
+          <w:sz w:val="28"/>
+          <w:szCs w:val="28"/>
+        </w:rPr>
+        <w:t>Persistence</w:t>
+      </w:r>
+      <w:r>
+        <w:rPr>
+          <w:sz w:val="28"/>
+          <w:szCs w:val="28"/>
+        </w:rPr>
+        <w:t xml:space="preserve"> névtérben helyezkedik el.</w:t>
+      </w:r>
+      <w:r>
+        <w:t xml:space="preserve"> </w:t>
+      </w:r>
+      <w:r>
+        <w:rPr>
+          <w:sz w:val="28"/>
+          <w:szCs w:val="28"/>
+        </w:rPr>
+        <w:t>A program környezetét az alkalmazás osztály (</w:t>
+      </w:r>
+      <w:r>
+        <w:rPr>
+          <w:b/>
+          <w:bCs/>
+          <w:sz w:val="28"/>
+          <w:szCs w:val="28"/>
+        </w:rPr>
+        <w:t>App</w:t>
+      </w:r>
+      <w:r>
+        <w:rPr>
+          <w:sz w:val="28"/>
+          <w:szCs w:val="28"/>
+        </w:rPr>
+        <w:t>)</w:t>
+      </w:r>
+    </w:p>
+    <w:p>
+      <w:pPr>
+        <w:pStyle w:val="Listaszerbekezds"/>
+        <w:rPr>
+          <w:sz w:val="28"/>
+          <w:szCs w:val="28"/>
+        </w:rPr>
+      </w:pPr>
+      <w:r>
+        <w:rPr>
+          <w:sz w:val="28"/>
+          <w:szCs w:val="28"/>
+        </w:rPr>
+        <w:t>végzi, amely példányosítja a modellt, a nézetmodell és a nézetet, biztosítja</w:t>
+      </w:r>
+      <w:r>
+        <w:rPr>
+          <w:sz w:val="28"/>
+          <w:szCs w:val="28"/>
+        </w:rPr>
+        <w:t xml:space="preserve"> </w:t>
+      </w:r>
+      <w:r>
+        <w:rPr>
+          <w:sz w:val="28"/>
+          <w:szCs w:val="28"/>
+        </w:rPr>
+        <w:t>a kommunikációt, valamint felügyeli az adatkezelést.</w:t>
+      </w:r>
+      <w:r>
+        <w:rPr>
+          <w:sz w:val="28"/>
+          <w:szCs w:val="28"/>
+        </w:rPr>
+        <w:t xml:space="preserve"> A program csomagszerkezete a </w:t>
+      </w:r>
+      <w:r>
+        <w:rPr>
+          <w:sz w:val="28"/>
+          <w:szCs w:val="28"/>
+        </w:rPr>
+        <w:t>következő</w:t>
+      </w:r>
+      <w:r>
+        <w:rPr>
+          <w:sz w:val="28"/>
+          <w:szCs w:val="28"/>
+        </w:rPr>
+        <w:t xml:space="preserve"> ábrán látható.</w:t>
+      </w:r>
+    </w:p>
+    <w:p>
+      <w:pPr>
+        <w:pStyle w:val="Listaszerbekezds"/>
+        <w:rPr>
+          <w:b/>
+          <w:bCs/>
+          <w:sz w:val="28"/>
+          <w:szCs w:val="28"/>
+        </w:rPr>
+      </w:pPr>
+      <w:r>
+        <w:rPr>
+          <w:b/>
+          <w:bCs/>
+          <w:noProof/>
           <w:sz w:val="28"/>
           <w:szCs w:val="28"/>
         </w:rPr>
         <w:lastRenderedPageBreak/>
-        <w:t xml:space="preserve">névtérben helyezkedik el. A program csomagszerkezete a </w:t>
-      </w:r>
-      <w:r>
-        <w:rPr>
-          <w:sz w:val="28"/>
-          <w:szCs w:val="28"/>
-        </w:rPr>
-        <w:t>következő</w:t>
-      </w:r>
-      <w:r>
-        <w:rPr>
-          <w:sz w:val="28"/>
-          <w:szCs w:val="28"/>
-        </w:rPr>
-        <w:t xml:space="preserve"> ábrán látható.</w:t>
-      </w:r>
-    </w:p>
-    <w:p>
-      <w:pPr>
-        <w:pStyle w:val="Listaszerbekezds"/>
-        <w:rPr>
-          <w:b/>
-          <w:bCs/>
-          <w:sz w:val="28"/>
-          <w:szCs w:val="28"/>
-        </w:rPr>
-      </w:pPr>
-      <w:r>
-        <w:rPr>
-          <w:noProof/>
-          <w:sz w:val="28"/>
-          <w:szCs w:val="28"/>
-          <w:lang w:val="hu-HU"/>
-        </w:rPr>
         <w:drawing>
-          <wp:inline distT="0" distB="0" distL="0" distR="0" wp14:anchorId="2B24E3B8" wp14:editId="4C42EF8D">
-            <wp:extent cx="2933700" cy="2766695"/>
-            <wp:effectExtent l="0" t="0" r="0" b="0"/>
-            <wp:docPr id="3" name="Kép 3"/>
+          <wp:inline distT="0" distB="0" distL="0" distR="0" wp14:anchorId="18CBD724" wp14:editId="7597BB37">
+            <wp:extent cx="5760720" cy="3330575"/>
+            <wp:effectExtent l="0" t="0" r="0" b="3175"/>
+            <wp:docPr id="5" name="Kép 5"/>
             <wp:cNvGraphicFramePr>
               <a:graphicFrameLocks xmlns:a="http://purl.oclc.org/ooxml/drawingml/main" noChangeAspect="1"/>
             </wp:cNvGraphicFramePr>
@@ -1014,10 +1399,8 @@
               <a:graphicData uri="http://purl.oclc.org/ooxml/drawingml/picture">
                 <pic:pic xmlns:pic="http://purl.oclc.org/ooxml/drawingml/picture">
                   <pic:nvPicPr>
-                    <pic:cNvPr id="0" name="Picture 1"/>
-                    <pic:cNvPicPr>
-                      <a:picLocks noChangeAspect="1" noChangeArrowheads="1"/>
-                    </pic:cNvPicPr>
+                    <pic:cNvPr id="5" name="Kép 5"/>
+                    <pic:cNvPicPr/>
                   </pic:nvPicPr>
                   <pic:blipFill>
                     <a:blip r:embed="rId8">
@@ -1027,23 +1410,18 @@
                         </a:ext>
                       </a:extLst>
                     </a:blip>
-                    <a:srcRect/>
                     <a:stretch>
                       <a:fillRect/>
                     </a:stretch>
                   </pic:blipFill>
-                  <pic:spPr bwMode="auto">
+                  <pic:spPr>
                     <a:xfrm>
                       <a:off x="0" y="0"/>
-                      <a:ext cx="2933700" cy="2766695"/>
+                      <a:ext cx="5760720" cy="3330575"/>
                     </a:xfrm>
                     <a:prstGeom prst="rect">
                       <a:avLst/>
                     </a:prstGeom>
-                    <a:noFill/>
-                    <a:ln>
-                      <a:noFill/>
-                    </a:ln>
                   </pic:spPr>
                 </pic:pic>
               </a:graphicData>
@@ -1200,39 +1578,14 @@
           <w:sz w:val="28"/>
           <w:szCs w:val="28"/>
         </w:rPr>
-        <w:t>I</w:t>
-      </w:r>
-      <w:r>
-        <w:rPr>
-          <w:b/>
-          <w:bCs/>
-          <w:sz w:val="28"/>
-          <w:szCs w:val="28"/>
-        </w:rPr>
-        <w:t>M</w:t>
-      </w:r>
-      <w:r>
-        <w:rPr>
-          <w:b/>
-          <w:bCs/>
-          <w:sz w:val="28"/>
-          <w:szCs w:val="28"/>
-        </w:rPr>
-        <w:t>ineSweeperDataAccess</w:t>
-      </w:r>
-      <w:r>
-        <w:rPr>
-          <w:sz w:val="28"/>
-          <w:szCs w:val="28"/>
-        </w:rPr>
-        <w:t xml:space="preserve"> </w:t>
-      </w:r>
-      <w:r>
-        <w:rPr>
-          <w:sz w:val="28"/>
-          <w:szCs w:val="28"/>
-        </w:rPr>
-        <w:t>interfész</w:t>
+        <w:t>IMineSweeperDataAccess</w:t>
+      </w:r>
+      <w:r>
+        <w:rPr>
+          <w:sz w:val="28"/>
+          <w:szCs w:val="28"/>
+        </w:rPr>
+        <w:t xml:space="preserve"> interfész</w:t>
       </w:r>
       <w:r>
         <w:rPr>
@@ -1416,28 +1769,7 @@
           <w:sz w:val="28"/>
           <w:szCs w:val="28"/>
         </w:rPr>
-        <w:t xml:space="preserve"> </w:t>
-      </w:r>
-      <w:r>
-        <w:rPr>
-          <w:sz w:val="28"/>
-          <w:szCs w:val="28"/>
-        </w:rPr>
-        <w:t>kiterjesztést kapják. Ezeket az adatokat a programban</w:t>
-      </w:r>
-      <w:r>
-        <w:rPr>
-          <w:sz w:val="28"/>
-          <w:szCs w:val="28"/>
-        </w:rPr>
-        <w:t xml:space="preserve"> b</w:t>
-      </w:r>
-      <w:r>
-        <w:rPr>
-          <w:sz w:val="28"/>
-          <w:szCs w:val="28"/>
-        </w:rPr>
-        <w:t>ármikor be lehet</w:t>
+        <w:t xml:space="preserve"> kiterjesztést kapják. Ezeket az adatokat a programban bármikor be lehet</w:t>
       </w:r>
       <w:r>
         <w:rPr>
@@ -1615,34 +1947,7 @@
           <w:sz w:val="28"/>
           <w:szCs w:val="28"/>
         </w:rPr>
-        <w:t>MineSweeper2P</w:t>
-      </w:r>
-      <w:r>
-        <w:rPr>
-          <w:b/>
-          <w:bCs/>
-          <w:sz w:val="28"/>
-          <w:szCs w:val="28"/>
-        </w:rPr>
-        <w:t>M</w:t>
-      </w:r>
-      <w:r>
-        <w:rPr>
-          <w:b/>
-          <w:bCs/>
-          <w:sz w:val="28"/>
-          <w:szCs w:val="28"/>
-        </w:rPr>
-        <w:t>odel</w:t>
-      </w:r>
-      <w:r>
-        <w:rPr>
-          <w:b/>
-          <w:bCs/>
-          <w:sz w:val="28"/>
-          <w:szCs w:val="28"/>
-        </w:rPr>
-        <w:t xml:space="preserve"> </w:t>
+        <w:t xml:space="preserve">MineSweeper2PModel </w:t>
       </w:r>
       <w:r>
         <w:rPr>
@@ -1772,35 +2077,7 @@
           <w:sz w:val="28"/>
           <w:szCs w:val="28"/>
         </w:rPr>
-        <w:t>a</w:t>
-      </w:r>
-      <w:r>
-        <w:rPr>
-          <w:sz w:val="28"/>
-          <w:szCs w:val="28"/>
-        </w:rPr>
-        <w:t>z aknák</w:t>
-      </w:r>
-      <w:r>
-        <w:rPr>
-          <w:sz w:val="28"/>
-          <w:szCs w:val="28"/>
-        </w:rPr>
-        <w:t xml:space="preserve"> és mezőértékek</w:t>
-      </w:r>
-      <w:r>
-        <w:rPr>
-          <w:sz w:val="28"/>
-          <w:szCs w:val="28"/>
-        </w:rPr>
-        <w:t xml:space="preserve"> generálá</w:t>
-      </w:r>
-      <w:r>
-        <w:rPr>
-          <w:sz w:val="28"/>
-          <w:szCs w:val="28"/>
-        </w:rPr>
-        <w:t>sának (</w:t>
+        <w:t>az aknák és mezőértékek generálásának (</w:t>
       </w:r>
       <w:r>
         <w:rPr>
@@ -1874,32 +2151,16 @@
           <w:sz w:val="28"/>
           <w:szCs w:val="28"/>
         </w:rPr>
-        <w:t xml:space="preserve">. A táblától kéri le a modell, hogy a játék döntetlen-e </w:t>
-      </w:r>
-      <w:r>
-        <w:rPr>
-          <w:sz w:val="28"/>
-          <w:szCs w:val="28"/>
-        </w:rPr>
-        <w:t>(</w:t>
-      </w:r>
-      <w:r>
-        <w:rPr>
-          <w:b/>
-          <w:bCs/>
-          <w:sz w:val="28"/>
-          <w:szCs w:val="28"/>
-        </w:rPr>
-        <w:t>OnlyBombsLeft)</w:t>
-      </w:r>
-      <w:r>
-        <w:rPr>
-          <w:b/>
-          <w:bCs/>
-          <w:sz w:val="28"/>
-          <w:szCs w:val="28"/>
-        </w:rPr>
-        <w:t>.</w:t>
+        <w:t>. A táblától kéri le a modell, hogy a játék döntetlen-e (</w:t>
+      </w:r>
+      <w:r>
+        <w:rPr>
+          <w:b/>
+          <w:bCs/>
+          <w:sz w:val="28"/>
+          <w:szCs w:val="28"/>
+        </w:rPr>
+        <w:t>OnlyBombsLeft).</w:t>
       </w:r>
     </w:p>
     <w:p>
@@ -1935,14 +2196,7 @@
           <w:sz w:val="28"/>
           <w:szCs w:val="28"/>
         </w:rPr>
-        <w:t>típusú mezőkből áll</w:t>
-      </w:r>
-      <w:r>
-        <w:rPr>
-          <w:sz w:val="28"/>
-          <w:szCs w:val="28"/>
-        </w:rPr>
-        <w:t>. E mező saját inforációit tartalmazza: felfedett-e, van-e akna rajta, értéke. A tábla a mező saját metódusait (</w:t>
+        <w:t>típusú mezőkből áll. E mező saját inforációit tartalmazza: felfedett-e, van-e akna rajta, értéke. A tábla a mező saját metódusait (</w:t>
       </w:r>
       <w:r>
         <w:rPr>
@@ -2229,6 +2483,8 @@
           <w:numId w:val="3"/>
         </w:numPr>
         <w:rPr>
+          <w:b/>
+          <w:bCs/>
           <w:sz w:val="28"/>
           <w:szCs w:val="28"/>
         </w:rPr>
@@ -2241,6 +2497,24 @@
           <w:szCs w:val="28"/>
         </w:rPr>
         <w:t>Nézet</w:t>
+      </w:r>
+      <w:r>
+        <w:rPr>
+          <w:b/>
+          <w:bCs/>
+          <w:sz w:val="28"/>
+          <w:szCs w:val="28"/>
+        </w:rPr>
+        <w:t>m</w:t>
+      </w:r>
+      <w:r>
+        <w:rPr>
+          <w:b/>
+          <w:bCs/>
+          <w:sz w:val="28"/>
+          <w:szCs w:val="28"/>
+        </w:rPr>
+        <w:t>odell</w:t>
       </w:r>
     </w:p>
     <w:p>
@@ -2260,23 +2534,21 @@
           <w:sz w:val="28"/>
           <w:szCs w:val="28"/>
         </w:rPr>
-        <w:t xml:space="preserve">A nézetet </w:t>
-      </w:r>
-      <w:r>
-        <w:rPr>
-          <w:b/>
-          <w:bCs/>
-          <w:sz w:val="28"/>
-          <w:szCs w:val="28"/>
-        </w:rPr>
-        <w:t>MineSweeper2PView</w:t>
-      </w:r>
-      <w:r>
-        <w:rPr>
-          <w:sz w:val="28"/>
-          <w:szCs w:val="28"/>
-        </w:rPr>
-        <w:t xml:space="preserve"> biztosítja. Tárolja modell és az adatelérés példányat (gameModel, dataAccess)</w:t>
+        <w:t>A nézetmodell megvalósításához felhasználunk egy általános utasítás (DelegateCommand), valamint egy ős változásjelző (ViewModelBase)</w:t>
+      </w:r>
+      <w:r>
+        <w:rPr>
+          <w:sz w:val="28"/>
+          <w:szCs w:val="28"/>
+        </w:rPr>
+        <w:t xml:space="preserve"> </w:t>
+      </w:r>
+      <w:r>
+        <w:rPr>
+          <w:sz w:val="28"/>
+          <w:szCs w:val="28"/>
+        </w:rPr>
+        <w:t>osztályt.</w:t>
       </w:r>
     </w:p>
     <w:p>
@@ -2296,7 +2568,51 @@
           <w:sz w:val="28"/>
           <w:szCs w:val="28"/>
         </w:rPr>
-        <w:t xml:space="preserve">A tábla mezőit egy tábla elrendezés egy-egy celláiban helyezünk el. Gombokként reprezentáljuk őket. Az elrendezés sorainak és oszlopainak számát (és így a tábla méretet, mezők számát) dinamikusan állítjuk be, játék betöltésekor. </w:t>
+        <w:t xml:space="preserve">A nézetmodell feladatait a </w:t>
+      </w:r>
+      <w:r>
+        <w:rPr>
+          <w:b/>
+          <w:bCs/>
+          <w:sz w:val="28"/>
+          <w:szCs w:val="28"/>
+        </w:rPr>
+        <w:t>MineSweeper2PViewModel</w:t>
+      </w:r>
+      <w:r>
+        <w:rPr>
+          <w:sz w:val="28"/>
+          <w:szCs w:val="28"/>
+        </w:rPr>
+        <w:t xml:space="preserve"> osztály látja el, amely parancsokat biztosít az új játék kezdéséhez, játék betöltéséhez, mentéséhez. A parancsokhoz eseményeket kötünk, amelyek a parancs lefutását jelzik a vezérlőnek. A nézetmodell tárolja a modell egy hivatkozását (model), de csupán információkat kér le tőle, illetve a játék</w:t>
+      </w:r>
+      <w:r>
+        <w:rPr>
+          <w:sz w:val="28"/>
+          <w:szCs w:val="28"/>
+        </w:rPr>
+        <w:t>tábla méretét</w:t>
+      </w:r>
+      <w:r>
+        <w:rPr>
+          <w:sz w:val="28"/>
+          <w:szCs w:val="28"/>
+        </w:rPr>
+        <w:t xml:space="preserve"> szabályozza. Direkt nem avatkozik a játék</w:t>
+      </w:r>
+      <w:r>
+        <w:rPr>
+          <w:sz w:val="28"/>
+          <w:szCs w:val="28"/>
+        </w:rPr>
+        <w:t xml:space="preserve"> </w:t>
+      </w:r>
+      <w:r>
+        <w:rPr>
+          <w:sz w:val="28"/>
+          <w:szCs w:val="28"/>
+        </w:rPr>
+        <w:t>futtatásába.</w:t>
       </w:r>
     </w:p>
     <w:p>
@@ -2316,14 +2632,92 @@
           <w:sz w:val="28"/>
           <w:szCs w:val="28"/>
         </w:rPr>
-        <w:t xml:space="preserve">A felületen található egy menüsor, File menüponttal. Ebben a menüpontban tudunk új játékot indítani, valamint menteni és betölteni egy meglévő játékot. </w:t>
-      </w:r>
-    </w:p>
-    <w:p>
-      <w:pPr>
-        <w:pStyle w:val="Listaszerbekezds"/>
-        <w:numPr>
-          <w:ilvl w:val="2"/>
+        <w:t>A játékmező számára egy külön mezőt biztosítunk (</w:t>
+      </w:r>
+      <w:r>
+        <w:rPr>
+          <w:b/>
+          <w:bCs/>
+          <w:sz w:val="28"/>
+          <w:szCs w:val="28"/>
+        </w:rPr>
+        <w:t>MineSweeperFieldViewModel</w:t>
+      </w:r>
+      <w:r>
+        <w:rPr>
+          <w:sz w:val="28"/>
+          <w:szCs w:val="28"/>
+        </w:rPr>
+        <w:t xml:space="preserve">), amely eltárolja </w:t>
+      </w:r>
+      <w:r>
+        <w:rPr>
+          <w:b/>
+          <w:bCs/>
+          <w:sz w:val="28"/>
+          <w:szCs w:val="28"/>
+        </w:rPr>
+        <w:t>MineSweeperField</w:t>
+      </w:r>
+      <w:r>
+        <w:rPr>
+          <w:sz w:val="28"/>
+          <w:szCs w:val="28"/>
+        </w:rPr>
+        <w:t xml:space="preserve"> tulajdonságait, és mező felfedésének parancsát (</w:t>
+      </w:r>
+      <w:r>
+        <w:rPr>
+          <w:b/>
+          <w:bCs/>
+          <w:sz w:val="28"/>
+          <w:szCs w:val="28"/>
+        </w:rPr>
+        <w:t>RevealCommand</w:t>
+      </w:r>
+      <w:r>
+        <w:rPr>
+          <w:sz w:val="28"/>
+          <w:szCs w:val="28"/>
+        </w:rPr>
+        <w:t>). A mezőket egy felügyelt gyűjteménybe</w:t>
+      </w:r>
+      <w:r>
+        <w:rPr>
+          <w:sz w:val="28"/>
+          <w:szCs w:val="28"/>
+        </w:rPr>
+        <w:t xml:space="preserve"> </w:t>
+      </w:r>
+      <w:r>
+        <w:rPr>
+          <w:sz w:val="28"/>
+          <w:szCs w:val="28"/>
+        </w:rPr>
+        <w:t>helyezzük a nézetmodellbe (</w:t>
+      </w:r>
+      <w:r>
+        <w:rPr>
+          <w:b/>
+          <w:bCs/>
+          <w:sz w:val="28"/>
+          <w:szCs w:val="28"/>
+        </w:rPr>
+        <w:t>Fields</w:t>
+      </w:r>
+      <w:r>
+        <w:rPr>
+          <w:sz w:val="28"/>
+          <w:szCs w:val="28"/>
+        </w:rPr>
+        <w:t>)</w:t>
+      </w:r>
+    </w:p>
+    <w:p>
+      <w:pPr>
+        <w:pStyle w:val="Listaszerbekezds"/>
+        <w:numPr>
+          <w:ilvl w:val="0"/>
           <w:numId w:val="3"/>
         </w:numPr>
         <w:rPr>
@@ -2333,67 +2727,12 @@
       </w:pPr>
       <w:r>
         <w:rPr>
-          <w:sz w:val="28"/>
-          <w:szCs w:val="28"/>
-        </w:rPr>
-        <w:t>Új játék indításakor felugrik egy dialógus ablak (</w:t>
-      </w:r>
-      <w:r>
-        <w:rPr>
-          <w:b/>
-          <w:bCs/>
-          <w:sz w:val="28"/>
-          <w:szCs w:val="28"/>
-        </w:rPr>
-        <w:t>NewGameDialogBox</w:t>
-      </w:r>
-      <w:r>
-        <w:rPr>
-          <w:sz w:val="28"/>
-          <w:szCs w:val="28"/>
-        </w:rPr>
-        <w:t>), mely segítségével beállíthatjuk a kívánt játéktábla méretét. Választhatunk kicsi (6x6), közepes (10x10) és nagy (16x16) méretek közül</w:t>
-      </w:r>
-      <w:r>
-        <w:rPr>
-          <w:sz w:val="28"/>
-          <w:szCs w:val="28"/>
-        </w:rPr>
-        <w:t>, alapértelmezetten közepes</w:t>
-      </w:r>
-      <w:r>
-        <w:rPr>
-          <w:sz w:val="28"/>
-          <w:szCs w:val="28"/>
-        </w:rPr>
-        <w:t xml:space="preserve">. </w:t>
-      </w:r>
-      <w:r>
-        <w:rPr>
-          <w:sz w:val="28"/>
-          <w:szCs w:val="28"/>
-        </w:rPr>
-        <w:t>OK gomb megnyomásával generálódik egy új játék, beállított méretben.</w:t>
-      </w:r>
-    </w:p>
-    <w:p>
-      <w:pPr>
-        <w:pStyle w:val="Listaszerbekezds"/>
-        <w:numPr>
-          <w:ilvl w:val="2"/>
-          <w:numId w:val="3"/>
-        </w:numPr>
-        <w:rPr>
-          <w:sz w:val="28"/>
-          <w:szCs w:val="28"/>
-        </w:rPr>
-      </w:pPr>
-      <w:r>
-        <w:rPr>
-          <w:sz w:val="28"/>
-          <w:szCs w:val="28"/>
-        </w:rPr>
-        <w:t>A mentés és betöltés gomb feldob egy Windows alapértelmezett fájlmentő/betöltő dialógusablakot.</w:t>
+          <w:b/>
+          <w:bCs/>
+          <w:sz w:val="28"/>
+          <w:szCs w:val="28"/>
+        </w:rPr>
+        <w:t>Nézet</w:t>
       </w:r>
     </w:p>
     <w:p>
@@ -2413,7 +2752,164 @@
           <w:sz w:val="28"/>
           <w:szCs w:val="28"/>
         </w:rPr>
-        <w:t>A felületen van még egy státusz sor, mely mutatja, hogy melyik játékos van jelenleg a soron.</w:t>
+        <w:t>A nézet</w:t>
+      </w:r>
+      <w:r>
+        <w:rPr>
+          <w:sz w:val="28"/>
+          <w:szCs w:val="28"/>
+        </w:rPr>
+        <w:t xml:space="preserve"> egy főablakból áll</w:t>
+      </w:r>
+      <w:r>
+        <w:rPr>
+          <w:sz w:val="28"/>
+          <w:szCs w:val="28"/>
+        </w:rPr>
+        <w:t xml:space="preserve"> </w:t>
+      </w:r>
+      <w:r>
+        <w:rPr>
+          <w:sz w:val="28"/>
+          <w:szCs w:val="28"/>
+        </w:rPr>
+        <w:t>(</w:t>
+      </w:r>
+      <w:r>
+        <w:rPr>
+          <w:b/>
+          <w:bCs/>
+          <w:sz w:val="28"/>
+          <w:szCs w:val="28"/>
+        </w:rPr>
+        <w:t>MainWindow</w:t>
+      </w:r>
+      <w:r>
+        <w:rPr>
+          <w:sz w:val="28"/>
+          <w:szCs w:val="28"/>
+        </w:rPr>
+        <w:t>)</w:t>
+      </w:r>
+      <w:r>
+        <w:rPr>
+          <w:sz w:val="28"/>
+          <w:szCs w:val="28"/>
+        </w:rPr>
+        <w:t xml:space="preserve">. </w:t>
+      </w:r>
+      <w:r>
+        <w:rPr>
+          <w:sz w:val="28"/>
+          <w:szCs w:val="28"/>
+        </w:rPr>
+        <w:t>A nézet egy rácsban tárolja a játékmezőt, a menüt és a státuszsort. A játékmező egy ItemsControl vezérlő, ahol dinamikusan felépítünk egy rácsot (UniformGrid), amely gombokból áll. Minden adatot adatkötéssel kapcsolunk a felülethez.</w:t>
+      </w:r>
+    </w:p>
+    <w:p>
+      <w:pPr>
+        <w:pStyle w:val="Listaszerbekezds"/>
+        <w:numPr>
+          <w:ilvl w:val="1"/>
+          <w:numId w:val="3"/>
+        </w:numPr>
+        <w:rPr>
+          <w:sz w:val="28"/>
+          <w:szCs w:val="28"/>
+        </w:rPr>
+      </w:pPr>
+      <w:r>
+        <w:rPr>
+          <w:sz w:val="28"/>
+          <w:szCs w:val="28"/>
+        </w:rPr>
+        <w:t>A fájlnév bekérését betöltéskor és mentéskor, valamint a figyelmeztető</w:t>
+      </w:r>
+      <w:r>
+        <w:rPr>
+          <w:sz w:val="28"/>
+          <w:szCs w:val="28"/>
+        </w:rPr>
+        <w:t xml:space="preserve"> </w:t>
+      </w:r>
+      <w:r>
+        <w:rPr>
+          <w:sz w:val="28"/>
+          <w:szCs w:val="28"/>
+        </w:rPr>
+        <w:t>üzenetek megjelenését beépített dialógusablakok segítségével végezzük.</w:t>
+      </w:r>
+      <w:r>
+        <w:rPr>
+          <w:sz w:val="28"/>
+          <w:szCs w:val="28"/>
+        </w:rPr>
+        <w:t xml:space="preserve"> </w:t>
+      </w:r>
+    </w:p>
+    <w:p>
+      <w:pPr>
+        <w:pStyle w:val="Listaszerbekezds"/>
+        <w:numPr>
+          <w:ilvl w:val="1"/>
+          <w:numId w:val="3"/>
+        </w:numPr>
+        <w:rPr>
+          <w:sz w:val="28"/>
+          <w:szCs w:val="28"/>
+        </w:rPr>
+      </w:pPr>
+      <w:r>
+        <w:rPr>
+          <w:sz w:val="28"/>
+          <w:szCs w:val="28"/>
+        </w:rPr>
+        <w:t>Új játék indításakor felugrik egy dialógus ablak (</w:t>
+      </w:r>
+      <w:r>
+        <w:rPr>
+          <w:b/>
+          <w:bCs/>
+          <w:sz w:val="28"/>
+          <w:szCs w:val="28"/>
+        </w:rPr>
+        <w:t>NewGameDialog</w:t>
+      </w:r>
+      <w:r>
+        <w:rPr>
+          <w:sz w:val="28"/>
+          <w:szCs w:val="28"/>
+        </w:rPr>
+        <w:t xml:space="preserve">), mely segítségével beállíthatjuk a kívánt játéktábla méretét. Választhatunk kicsi (6x6), közepes (10x10) és nagy (16x16) méretek </w:t>
+      </w:r>
+      <w:r>
+        <w:rPr>
+          <w:sz w:val="28"/>
+          <w:szCs w:val="28"/>
+        </w:rPr>
+        <w:lastRenderedPageBreak/>
+        <w:t>közül</w:t>
+      </w:r>
+      <w:r>
+        <w:rPr>
+          <w:sz w:val="28"/>
+          <w:szCs w:val="28"/>
+        </w:rPr>
+        <w:t>, alapértelmezetten közepes</w:t>
+      </w:r>
+      <w:r>
+        <w:rPr>
+          <w:sz w:val="28"/>
+          <w:szCs w:val="28"/>
+        </w:rPr>
+        <w:t xml:space="preserve">. </w:t>
+      </w:r>
+      <w:r>
+        <w:rPr>
+          <w:sz w:val="28"/>
+          <w:szCs w:val="28"/>
+        </w:rPr>
+        <w:t>OK gomb megnyomásával generálódik egy új játék, beállított méretben.</w:t>
       </w:r>
     </w:p>
     <w:p>
@@ -2424,6 +2920,64 @@
           <w:numId w:val="3"/>
         </w:numPr>
         <w:rPr>
+          <w:b/>
+          <w:bCs/>
+          <w:sz w:val="28"/>
+          <w:szCs w:val="28"/>
+        </w:rPr>
+      </w:pPr>
+      <w:r>
+        <w:rPr>
+          <w:b/>
+          <w:bCs/>
+          <w:sz w:val="28"/>
+          <w:szCs w:val="28"/>
+        </w:rPr>
+        <w:t>Környezet</w:t>
+      </w:r>
+    </w:p>
+    <w:p>
+      <w:pPr>
+        <w:pStyle w:val="Listaszerbekezds"/>
+        <w:numPr>
+          <w:ilvl w:val="1"/>
+          <w:numId w:val="3"/>
+        </w:numPr>
+        <w:rPr>
+          <w:sz w:val="28"/>
+          <w:szCs w:val="28"/>
+        </w:rPr>
+      </w:pPr>
+      <w:r>
+        <w:rPr>
+          <w:sz w:val="28"/>
+          <w:szCs w:val="28"/>
+        </w:rPr>
+        <w:t xml:space="preserve"> Az App osztály feladata az egyes rétegek példányosítása (App_Startup), összekötése, a nézetmodell, valamint a modell eseményeinek lekezelése,</w:t>
+      </w:r>
+      <w:r>
+        <w:rPr>
+          <w:sz w:val="28"/>
+          <w:szCs w:val="28"/>
+        </w:rPr>
+        <w:t xml:space="preserve"> </w:t>
+      </w:r>
+      <w:r>
+        <w:rPr>
+          <w:sz w:val="28"/>
+          <w:szCs w:val="28"/>
+        </w:rPr>
+        <w:t>és ezáltal a játék, az adatkezelés, valamint a nézetek szabályozása.</w:t>
+      </w:r>
+    </w:p>
+    <w:p>
+      <w:pPr>
+        <w:pStyle w:val="Listaszerbekezds"/>
+        <w:numPr>
+          <w:ilvl w:val="0"/>
+          <w:numId w:val="3"/>
+        </w:numPr>
+        <w:rPr>
           <w:sz w:val="28"/>
           <w:szCs w:val="28"/>
         </w:rPr>
@@ -2452,10 +3006,10 @@
         </w:rPr>
         <w:lastRenderedPageBreak/>
         <w:drawing>
-          <wp:inline distT="0" distB="0" distL="0" distR="0" wp14:anchorId="7D0F72D0" wp14:editId="0C5E0F62">
-            <wp:extent cx="5760720" cy="6425565"/>
-            <wp:effectExtent l="0" t="0" r="0" b="0"/>
-            <wp:docPr id="4" name="Kép 4" descr="A képen szöveg látható&#10;&#10;Automatikusan generált leírás"/>
+          <wp:inline distT="0" distB="0" distL="0" distR="0" wp14:anchorId="29BBBE5B" wp14:editId="74884AB5">
+            <wp:extent cx="5252762" cy="9380220"/>
+            <wp:effectExtent l="0" t="0" r="5080" b="0"/>
+            <wp:docPr id="6" name="Kép 6"/>
             <wp:cNvGraphicFramePr>
               <a:graphicFrameLocks xmlns:a="http://purl.oclc.org/ooxml/drawingml/main" noChangeAspect="1"/>
             </wp:cNvGraphicFramePr>
@@ -2463,7 +3017,7 @@
               <a:graphicData uri="http://purl.oclc.org/ooxml/drawingml/picture">
                 <pic:pic xmlns:pic="http://purl.oclc.org/ooxml/drawingml/picture">
                   <pic:nvPicPr>
-                    <pic:cNvPr id="4" name="Kép 4" descr="A képen szöveg látható&#10;&#10;Automatikusan generált leírás"/>
+                    <pic:cNvPr id="6" name="Kép 6"/>
                     <pic:cNvPicPr/>
                   </pic:nvPicPr>
                   <pic:blipFill>
@@ -2481,7 +3035,7 @@
                   <pic:spPr>
                     <a:xfrm>
                       <a:off x="0" y="0"/>
-                      <a:ext cx="5760720" cy="6425565"/>
+                      <a:ext cx="5259015" cy="9391387"/>
                     </a:xfrm>
                     <a:prstGeom prst="rect">
                       <a:avLst/>
@@ -2510,6 +3064,7 @@
           <w:sz w:val="28"/>
           <w:szCs w:val="28"/>
         </w:rPr>
+        <w:lastRenderedPageBreak/>
         <w:t>Tesztel</w:t>
       </w:r>
       <w:r>
@@ -2782,7 +3337,6 @@
           <w:szCs w:val="28"/>
           <w:lang w:val="hu-HU"/>
         </w:rPr>
-        <w:lastRenderedPageBreak/>
         <w:t>MineSweeperBoard</w:t>
       </w:r>
       <w:r>
@@ -4198,6 +4752,7 @@
   <w:style w:type="character" w:default="1" w:styleId="Bekezdsalapbettpusa">
     <w:name w:val="Default Paragraph Font"/>
     <w:uiPriority w:val="1"/>
+    <w:semiHidden/>
     <w:unhideWhenUsed/>
   </w:style>
   <w:style w:type="table" w:default="1" w:styleId="Normltblzat">

</xml_diff>